<commit_message>
fix: print academic report
</commit_message>
<xml_diff>
--- a/EduQuiz.Share/Templates/ACADEMIC_REPORT/ACADEMIC_REPORT_default.docx
+++ b/EduQuiz.Share/Templates/ACADEMIC_REPORT/ACADEMIC_REPORT_default.docx
@@ -41,25 +41,7 @@
           <w:bCs/>
           <w:lang w:val="en-US"/>
         </w:rPr>
-        <w:t xml:space="preserve"> {{</w:t>
-      </w:r>
-      <w:proofErr w:type="spellStart"/>
-      <w:r>
-        <w:rPr>
-          <w:b/>
-          <w:bCs/>
-          <w:lang w:val="en-US"/>
-        </w:rPr>
-        <w:t>data.StudentName</w:t>
-      </w:r>
-      <w:proofErr w:type="spellEnd"/>
-      <w:r>
-        <w:rPr>
-          <w:b/>
-          <w:bCs/>
-          <w:lang w:val="en-US"/>
-        </w:rPr>
-        <w:t>}}</w:t>
+        <w:t xml:space="preserve"> {{data.StudentName}}</w:t>
       </w:r>
       <w:r>
         <w:rPr>
@@ -87,25 +69,7 @@
           <w:bCs/>
           <w:lang w:val="en-US"/>
         </w:rPr>
-        <w:t>{{</w:t>
-      </w:r>
-      <w:proofErr w:type="spellStart"/>
-      <w:r>
-        <w:rPr>
-          <w:b/>
-          <w:bCs/>
-          <w:lang w:val="en-US"/>
-        </w:rPr>
-        <w:t>data.Class</w:t>
-      </w:r>
-      <w:proofErr w:type="spellEnd"/>
-      <w:r>
-        <w:rPr>
-          <w:b/>
-          <w:bCs/>
-          <w:lang w:val="en-US"/>
-        </w:rPr>
-        <w:t>}}</w:t>
+        <w:t>{{data.Class}}</w:t>
       </w:r>
     </w:p>
     <w:p>
@@ -139,25 +103,7 @@
           <w:bCs/>
           <w:lang w:val="en-US"/>
         </w:rPr>
-        <w:t xml:space="preserve"> {{</w:t>
-      </w:r>
-      <w:proofErr w:type="spellStart"/>
-      <w:r>
-        <w:rPr>
-          <w:b/>
-          <w:bCs/>
-          <w:lang w:val="en-US"/>
-        </w:rPr>
-        <w:t>data.TeacherName</w:t>
-      </w:r>
-      <w:proofErr w:type="spellEnd"/>
-      <w:r>
-        <w:rPr>
-          <w:b/>
-          <w:bCs/>
-          <w:lang w:val="en-US"/>
-        </w:rPr>
-        <w:t>}}</w:t>
+        <w:t xml:space="preserve"> {{data.TeacherName}}</w:t>
       </w:r>
       <w:r>
         <w:rPr>
@@ -185,25 +131,7 @@
           <w:bCs/>
           <w:lang w:val="en-US"/>
         </w:rPr>
-        <w:t>{{</w:t>
-      </w:r>
-      <w:proofErr w:type="spellStart"/>
-      <w:r>
-        <w:rPr>
-          <w:b/>
-          <w:bCs/>
-          <w:lang w:val="en-US"/>
-        </w:rPr>
-        <w:t>data.Time</w:t>
-      </w:r>
-      <w:proofErr w:type="spellEnd"/>
-      <w:r>
-        <w:rPr>
-          <w:b/>
-          <w:bCs/>
-          <w:lang w:val="en-US"/>
-        </w:rPr>
-        <w:t>}}</w:t>
+        <w:t>{{data.Time}}</w:t>
       </w:r>
     </w:p>
     <w:p>
@@ -279,7 +207,7 @@
         <w:rPr>
           <w:b/>
           <w:bCs/>
-          <w:lang w:val="vi-VN"/>
+          <w:lang w:val="en-US"/>
         </w:rPr>
       </w:pPr>
       <w:r>
@@ -313,31 +241,7 @@
           <w:szCs w:val="36"/>
           <w:lang w:val="en-US"/>
         </w:rPr>
-        <w:t xml:space="preserve"> {{</w:t>
-      </w:r>
-      <w:proofErr w:type="spellStart"/>
-      <w:r>
-        <w:rPr>
-          <w:b/>
-          <w:bCs/>
-          <w:color w:val="C45911" w:themeColor="accent2" w:themeShade="BF"/>
-          <w:sz w:val="36"/>
-          <w:szCs w:val="36"/>
-          <w:lang w:val="en-US"/>
-        </w:rPr>
-        <w:t>data.EngMonth</w:t>
-      </w:r>
-      <w:proofErr w:type="spellEnd"/>
-      <w:r>
-        <w:rPr>
-          <w:b/>
-          <w:bCs/>
-          <w:color w:val="C45911" w:themeColor="accent2" w:themeShade="BF"/>
-          <w:sz w:val="36"/>
-          <w:szCs w:val="36"/>
-          <w:lang w:val="en-US"/>
-        </w:rPr>
-        <w:t xml:space="preserve">}} </w:t>
+        <w:t xml:space="preserve"> {{data.EngMonth}} </w:t>
       </w:r>
       <w:r>
         <w:rPr>
@@ -357,9 +261,9 @@
           <w:color w:val="C45911" w:themeColor="accent2" w:themeShade="BF"/>
           <w:sz w:val="36"/>
           <w:szCs w:val="36"/>
-          <w:lang w:val="vi-VN"/>
+          <w:lang w:val="en-US"/>
         </w:rPr>
-        <w:t>5</w:t>
+        <w:t>6</w:t>
       </w:r>
     </w:p>
     <w:p>
@@ -392,31 +296,7 @@
           <w:szCs w:val="24"/>
           <w:lang w:val="en-US"/>
         </w:rPr>
-        <w:t xml:space="preserve"> {{</w:t>
-      </w:r>
-      <w:proofErr w:type="spellStart"/>
-      <w:r>
-        <w:rPr>
-          <w:i/>
-          <w:iCs/>
-          <w:color w:val="833C0B" w:themeColor="accent2" w:themeShade="80"/>
-          <w:sz w:val="24"/>
-          <w:szCs w:val="24"/>
-          <w:lang w:val="en-US"/>
-        </w:rPr>
-        <w:t>data.VietNamMonth</w:t>
-      </w:r>
-      <w:proofErr w:type="spellEnd"/>
-      <w:r>
-        <w:rPr>
-          <w:i/>
-          <w:iCs/>
-          <w:color w:val="833C0B" w:themeColor="accent2" w:themeShade="80"/>
-          <w:sz w:val="24"/>
-          <w:szCs w:val="24"/>
-          <w:lang w:val="en-US"/>
-        </w:rPr>
-        <w:t>}}</w:t>
+        <w:t xml:space="preserve"> {{data.VietNamMonth}}</w:t>
       </w:r>
       <w:r>
         <w:rPr>
@@ -447,9 +327,9 @@
           <w:color w:val="833C0B" w:themeColor="accent2" w:themeShade="80"/>
           <w:sz w:val="24"/>
           <w:szCs w:val="24"/>
-          <w:lang w:val="vi-VN"/>
+          <w:lang w:val="en-US"/>
         </w:rPr>
-        <w:t>5</w:t>
+        <w:t>6</w:t>
       </w:r>
       <w:r>
         <w:rPr>
@@ -821,7 +701,6 @@
                 <w:lang w:val="en-US"/>
               </w:rPr>
             </w:pPr>
-            <w:proofErr w:type="gramStart"/>
             <w:r>
               <w:rPr>
                 <w:rFonts w:cstheme="minorHAnsi"/>
@@ -831,7 +710,6 @@
               </w:rPr>
               <w:t>{?{data.Writing</w:t>
             </w:r>
-            <w:proofErr w:type="gramEnd"/>
             <w:r>
               <w:rPr>
                 <w:rFonts w:cstheme="minorHAnsi"/>
@@ -859,7 +737,6 @@
               </w:rPr>
               <w:t>1}}</w:t>
             </w:r>
-            <w:proofErr w:type="gramStart"/>
             <w:r>
               <w:rPr>
                 <w:rFonts w:cstheme="minorHAnsi"/>
@@ -874,17 +751,7 @@
                 <w:szCs w:val="2"/>
                 <w:lang w:val="en-US"/>
               </w:rPr>
-              <w:t>{</w:t>
-            </w:r>
-            <w:proofErr w:type="gramEnd"/>
-            <w:r>
-              <w:rPr>
-                <w:rFonts w:cstheme="minorHAnsi"/>
-                <w:sz w:val="2"/>
-                <w:szCs w:val="2"/>
-                <w:lang w:val="en-US"/>
-              </w:rPr>
-              <w:t>{/}}</w:t>
+              <w:t>{{/}}</w:t>
             </w:r>
           </w:p>
         </w:tc>
@@ -902,7 +769,6 @@
                 <w:lang w:val="en-US"/>
               </w:rPr>
             </w:pPr>
-            <w:proofErr w:type="gramStart"/>
             <w:r>
               <w:rPr>
                 <w:rFonts w:cstheme="minorHAnsi"/>
@@ -912,7 +778,6 @@
               </w:rPr>
               <w:t>{?{data.Writing</w:t>
             </w:r>
-            <w:proofErr w:type="gramEnd"/>
             <w:r>
               <w:rPr>
                 <w:rFonts w:cstheme="minorHAnsi"/>
@@ -949,7 +814,6 @@
               </w:rPr>
               <w:t>}}</w:t>
             </w:r>
-            <w:proofErr w:type="gramStart"/>
             <w:r>
               <w:rPr>
                 <w:rFonts w:cstheme="minorHAnsi"/>
@@ -964,17 +828,7 @@
                 <w:szCs w:val="2"/>
                 <w:lang w:val="en-US"/>
               </w:rPr>
-              <w:t>{</w:t>
-            </w:r>
-            <w:proofErr w:type="gramEnd"/>
-            <w:r>
-              <w:rPr>
-                <w:rFonts w:cstheme="minorHAnsi"/>
-                <w:sz w:val="2"/>
-                <w:szCs w:val="2"/>
-                <w:lang w:val="en-US"/>
-              </w:rPr>
-              <w:t>{/}}</w:t>
+              <w:t>{{/}}</w:t>
             </w:r>
           </w:p>
         </w:tc>
@@ -991,7 +845,6 @@
                 <w:rFonts w:cstheme="minorHAnsi"/>
               </w:rPr>
             </w:pPr>
-            <w:proofErr w:type="gramStart"/>
             <w:r>
               <w:rPr>
                 <w:rFonts w:cstheme="minorHAnsi"/>
@@ -1001,7 +854,6 @@
               </w:rPr>
               <w:t>{?{data.Writing</w:t>
             </w:r>
-            <w:proofErr w:type="gramEnd"/>
             <w:r>
               <w:rPr>
                 <w:rFonts w:cstheme="minorHAnsi"/>
@@ -1038,7 +890,6 @@
               </w:rPr>
               <w:t>}}</w:t>
             </w:r>
-            <w:proofErr w:type="gramStart"/>
             <w:r>
               <w:rPr>
                 <w:rFonts w:cstheme="minorHAnsi"/>
@@ -1053,17 +904,7 @@
                 <w:szCs w:val="2"/>
                 <w:lang w:val="en-US"/>
               </w:rPr>
-              <w:t>{</w:t>
-            </w:r>
-            <w:proofErr w:type="gramEnd"/>
-            <w:r>
-              <w:rPr>
-                <w:rFonts w:cstheme="minorHAnsi"/>
-                <w:sz w:val="2"/>
-                <w:szCs w:val="2"/>
-                <w:lang w:val="en-US"/>
-              </w:rPr>
-              <w:t>{/}}</w:t>
+              <w:t>{{/}}</w:t>
             </w:r>
           </w:p>
         </w:tc>
@@ -1081,7 +922,6 @@
                 <w:lang w:val="en-US"/>
               </w:rPr>
             </w:pPr>
-            <w:proofErr w:type="gramStart"/>
             <w:r>
               <w:rPr>
                 <w:rFonts w:cstheme="minorHAnsi"/>
@@ -1091,7 +931,6 @@
               </w:rPr>
               <w:t>{?{data.Writing</w:t>
             </w:r>
-            <w:proofErr w:type="gramEnd"/>
             <w:r>
               <w:rPr>
                 <w:rFonts w:cstheme="minorHAnsi"/>
@@ -1128,7 +967,6 @@
               </w:rPr>
               <w:t>}}</w:t>
             </w:r>
-            <w:proofErr w:type="gramStart"/>
             <w:r>
               <w:rPr>
                 <w:rFonts w:cstheme="minorHAnsi"/>
@@ -1143,17 +981,7 @@
                 <w:szCs w:val="2"/>
                 <w:lang w:val="en-US"/>
               </w:rPr>
-              <w:t>{</w:t>
-            </w:r>
-            <w:proofErr w:type="gramEnd"/>
-            <w:r>
-              <w:rPr>
-                <w:rFonts w:cstheme="minorHAnsi"/>
-                <w:sz w:val="2"/>
-                <w:szCs w:val="2"/>
-                <w:lang w:val="en-US"/>
-              </w:rPr>
-              <w:t>{/}}</w:t>
+              <w:t>{{/}}</w:t>
             </w:r>
           </w:p>
         </w:tc>
@@ -1170,7 +998,6 @@
                 <w:rFonts w:cstheme="minorHAnsi"/>
               </w:rPr>
             </w:pPr>
-            <w:proofErr w:type="gramStart"/>
             <w:r>
               <w:rPr>
                 <w:rFonts w:cstheme="minorHAnsi"/>
@@ -1180,7 +1007,6 @@
               </w:rPr>
               <w:t>{?{data.Writing</w:t>
             </w:r>
-            <w:proofErr w:type="gramEnd"/>
             <w:r>
               <w:rPr>
                 <w:rFonts w:cstheme="minorHAnsi"/>
@@ -1217,7 +1043,6 @@
               </w:rPr>
               <w:t>}}</w:t>
             </w:r>
-            <w:proofErr w:type="gramStart"/>
             <w:r>
               <w:rPr>
                 <w:rFonts w:cstheme="minorHAnsi"/>
@@ -1232,17 +1057,7 @@
                 <w:szCs w:val="2"/>
                 <w:lang w:val="en-US"/>
               </w:rPr>
-              <w:t>{</w:t>
-            </w:r>
-            <w:proofErr w:type="gramEnd"/>
-            <w:r>
-              <w:rPr>
-                <w:rFonts w:cstheme="minorHAnsi"/>
-                <w:sz w:val="2"/>
-                <w:szCs w:val="2"/>
-                <w:lang w:val="en-US"/>
-              </w:rPr>
-              <w:t>{/}}</w:t>
+              <w:t>{{/}}</w:t>
             </w:r>
           </w:p>
         </w:tc>
@@ -1298,7 +1113,6 @@
                 <w:rFonts w:cstheme="minorHAnsi"/>
               </w:rPr>
             </w:pPr>
-            <w:proofErr w:type="gramStart"/>
             <w:r>
               <w:rPr>
                 <w:rFonts w:cstheme="minorHAnsi"/>
@@ -1308,7 +1122,6 @@
               </w:rPr>
               <w:t>{?{data.Writing</w:t>
             </w:r>
-            <w:proofErr w:type="gramEnd"/>
             <w:r>
               <w:rPr>
                 <w:rFonts w:cstheme="minorHAnsi"/>
@@ -1336,7 +1149,6 @@
               </w:rPr>
               <w:t>1}}</w:t>
             </w:r>
-            <w:proofErr w:type="gramStart"/>
             <w:r>
               <w:rPr>
                 <w:rFonts w:cstheme="minorHAnsi"/>
@@ -1351,17 +1163,7 @@
                 <w:szCs w:val="2"/>
                 <w:lang w:val="en-US"/>
               </w:rPr>
-              <w:t>{</w:t>
-            </w:r>
-            <w:proofErr w:type="gramEnd"/>
-            <w:r>
-              <w:rPr>
-                <w:rFonts w:cstheme="minorHAnsi"/>
-                <w:sz w:val="2"/>
-                <w:szCs w:val="2"/>
-                <w:lang w:val="en-US"/>
-              </w:rPr>
-              <w:t>{/}}</w:t>
+              <w:t>{{/}}</w:t>
             </w:r>
           </w:p>
         </w:tc>
@@ -1378,7 +1180,6 @@
                 <w:rFonts w:cstheme="minorHAnsi"/>
               </w:rPr>
             </w:pPr>
-            <w:proofErr w:type="gramStart"/>
             <w:r>
               <w:rPr>
                 <w:rFonts w:cstheme="minorHAnsi"/>
@@ -1388,7 +1189,6 @@
               </w:rPr>
               <w:t>{?{data.Writing</w:t>
             </w:r>
-            <w:proofErr w:type="gramEnd"/>
             <w:r>
               <w:rPr>
                 <w:rFonts w:cstheme="minorHAnsi"/>
@@ -1425,7 +1225,6 @@
               </w:rPr>
               <w:t>}}</w:t>
             </w:r>
-            <w:proofErr w:type="gramStart"/>
             <w:r>
               <w:rPr>
                 <w:rFonts w:cstheme="minorHAnsi"/>
@@ -1440,17 +1239,7 @@
                 <w:szCs w:val="2"/>
                 <w:lang w:val="en-US"/>
               </w:rPr>
-              <w:t>{</w:t>
-            </w:r>
-            <w:proofErr w:type="gramEnd"/>
-            <w:r>
-              <w:rPr>
-                <w:rFonts w:cstheme="minorHAnsi"/>
-                <w:sz w:val="2"/>
-                <w:szCs w:val="2"/>
-                <w:lang w:val="en-US"/>
-              </w:rPr>
-              <w:t>{/}}</w:t>
+              <w:t>{{/}}</w:t>
             </w:r>
           </w:p>
         </w:tc>
@@ -1467,7 +1256,6 @@
                 <w:rFonts w:cstheme="minorHAnsi"/>
               </w:rPr>
             </w:pPr>
-            <w:proofErr w:type="gramStart"/>
             <w:r>
               <w:rPr>
                 <w:rFonts w:cstheme="minorHAnsi"/>
@@ -1477,7 +1265,6 @@
               </w:rPr>
               <w:t>{?{data.Writing</w:t>
             </w:r>
-            <w:proofErr w:type="gramEnd"/>
             <w:r>
               <w:rPr>
                 <w:rFonts w:cstheme="minorHAnsi"/>
@@ -1514,7 +1301,6 @@
               </w:rPr>
               <w:t>}}</w:t>
             </w:r>
-            <w:proofErr w:type="gramStart"/>
             <w:r>
               <w:rPr>
                 <w:rFonts w:cstheme="minorHAnsi"/>
@@ -1529,17 +1315,7 @@
                 <w:szCs w:val="2"/>
                 <w:lang w:val="en-US"/>
               </w:rPr>
-              <w:t>{</w:t>
-            </w:r>
-            <w:proofErr w:type="gramEnd"/>
-            <w:r>
-              <w:rPr>
-                <w:rFonts w:cstheme="minorHAnsi"/>
-                <w:sz w:val="2"/>
-                <w:szCs w:val="2"/>
-                <w:lang w:val="en-US"/>
-              </w:rPr>
-              <w:t>{/}}</w:t>
+              <w:t>{{/}}</w:t>
             </w:r>
           </w:p>
         </w:tc>
@@ -1557,7 +1333,6 @@
                 <w:lang w:val="en-US"/>
               </w:rPr>
             </w:pPr>
-            <w:proofErr w:type="gramStart"/>
             <w:r>
               <w:rPr>
                 <w:rFonts w:cstheme="minorHAnsi"/>
@@ -1567,7 +1342,6 @@
               </w:rPr>
               <w:t>{?{data.Writing</w:t>
             </w:r>
-            <w:proofErr w:type="gramEnd"/>
             <w:r>
               <w:rPr>
                 <w:rFonts w:cstheme="minorHAnsi"/>
@@ -1604,7 +1378,6 @@
               </w:rPr>
               <w:t>}}</w:t>
             </w:r>
-            <w:proofErr w:type="gramStart"/>
             <w:r>
               <w:rPr>
                 <w:rFonts w:cstheme="minorHAnsi"/>
@@ -1619,17 +1392,7 @@
                 <w:szCs w:val="2"/>
                 <w:lang w:val="en-US"/>
               </w:rPr>
-              <w:t>{</w:t>
-            </w:r>
-            <w:proofErr w:type="gramEnd"/>
-            <w:r>
-              <w:rPr>
-                <w:rFonts w:cstheme="minorHAnsi"/>
-                <w:sz w:val="2"/>
-                <w:szCs w:val="2"/>
-                <w:lang w:val="en-US"/>
-              </w:rPr>
-              <w:t>{/}}</w:t>
+              <w:t>{{/}}</w:t>
             </w:r>
           </w:p>
         </w:tc>
@@ -1646,7 +1409,6 @@
                 <w:rFonts w:cstheme="minorHAnsi"/>
               </w:rPr>
             </w:pPr>
-            <w:proofErr w:type="gramStart"/>
             <w:r>
               <w:rPr>
                 <w:rFonts w:cstheme="minorHAnsi"/>
@@ -1656,7 +1418,6 @@
               </w:rPr>
               <w:t>{?{data.Writing</w:t>
             </w:r>
-            <w:proofErr w:type="gramEnd"/>
             <w:r>
               <w:rPr>
                 <w:rFonts w:cstheme="minorHAnsi"/>
@@ -1693,7 +1454,6 @@
               </w:rPr>
               <w:t>}}</w:t>
             </w:r>
-            <w:proofErr w:type="gramStart"/>
             <w:r>
               <w:rPr>
                 <w:rFonts w:cstheme="minorHAnsi"/>
@@ -1708,17 +1468,7 @@
                 <w:szCs w:val="2"/>
                 <w:lang w:val="en-US"/>
               </w:rPr>
-              <w:t>{</w:t>
-            </w:r>
-            <w:proofErr w:type="gramEnd"/>
-            <w:r>
-              <w:rPr>
-                <w:rFonts w:cstheme="minorHAnsi"/>
-                <w:sz w:val="2"/>
-                <w:szCs w:val="2"/>
-                <w:lang w:val="en-US"/>
-              </w:rPr>
-              <w:t>{/}}</w:t>
+              <w:t>{{/}}</w:t>
             </w:r>
           </w:p>
         </w:tc>
@@ -1774,7 +1524,6 @@
                 <w:rFonts w:cstheme="minorHAnsi"/>
               </w:rPr>
             </w:pPr>
-            <w:proofErr w:type="gramStart"/>
             <w:r>
               <w:rPr>
                 <w:rFonts w:cstheme="minorHAnsi"/>
@@ -1784,7 +1533,6 @@
               </w:rPr>
               <w:t>{?{data.Writing</w:t>
             </w:r>
-            <w:proofErr w:type="gramEnd"/>
             <w:r>
               <w:rPr>
                 <w:rFonts w:cstheme="minorHAnsi"/>
@@ -1812,7 +1560,6 @@
               </w:rPr>
               <w:t>1}}</w:t>
             </w:r>
-            <w:proofErr w:type="gramStart"/>
             <w:r>
               <w:rPr>
                 <w:rFonts w:cstheme="minorHAnsi"/>
@@ -1827,17 +1574,7 @@
                 <w:szCs w:val="2"/>
                 <w:lang w:val="en-US"/>
               </w:rPr>
-              <w:t>{</w:t>
-            </w:r>
-            <w:proofErr w:type="gramEnd"/>
-            <w:r>
-              <w:rPr>
-                <w:rFonts w:cstheme="minorHAnsi"/>
-                <w:sz w:val="2"/>
-                <w:szCs w:val="2"/>
-                <w:lang w:val="en-US"/>
-              </w:rPr>
-              <w:t>{/}}</w:t>
+              <w:t>{{/}}</w:t>
             </w:r>
           </w:p>
         </w:tc>
@@ -1854,7 +1591,6 @@
                 <w:rFonts w:cstheme="minorHAnsi"/>
               </w:rPr>
             </w:pPr>
-            <w:proofErr w:type="gramStart"/>
             <w:r>
               <w:rPr>
                 <w:rFonts w:cstheme="minorHAnsi"/>
@@ -1864,7 +1600,6 @@
               </w:rPr>
               <w:t>{?{data.Writing</w:t>
             </w:r>
-            <w:proofErr w:type="gramEnd"/>
             <w:r>
               <w:rPr>
                 <w:rFonts w:cstheme="minorHAnsi"/>
@@ -1901,7 +1636,6 @@
               </w:rPr>
               <w:t>}}</w:t>
             </w:r>
-            <w:proofErr w:type="gramStart"/>
             <w:r>
               <w:rPr>
                 <w:rFonts w:cstheme="minorHAnsi"/>
@@ -1916,17 +1650,7 @@
                 <w:szCs w:val="2"/>
                 <w:lang w:val="en-US"/>
               </w:rPr>
-              <w:t>{</w:t>
-            </w:r>
-            <w:proofErr w:type="gramEnd"/>
-            <w:r>
-              <w:rPr>
-                <w:rFonts w:cstheme="minorHAnsi"/>
-                <w:sz w:val="2"/>
-                <w:szCs w:val="2"/>
-                <w:lang w:val="en-US"/>
-              </w:rPr>
-              <w:t>{/}}</w:t>
+              <w:t>{{/}}</w:t>
             </w:r>
           </w:p>
         </w:tc>
@@ -1943,7 +1667,6 @@
                 <w:rFonts w:cstheme="minorHAnsi"/>
               </w:rPr>
             </w:pPr>
-            <w:proofErr w:type="gramStart"/>
             <w:r>
               <w:rPr>
                 <w:rFonts w:cstheme="minorHAnsi"/>
@@ -1953,7 +1676,6 @@
               </w:rPr>
               <w:t>{?{data.Writing</w:t>
             </w:r>
-            <w:proofErr w:type="gramEnd"/>
             <w:r>
               <w:rPr>
                 <w:rFonts w:cstheme="minorHAnsi"/>
@@ -1990,7 +1712,6 @@
               </w:rPr>
               <w:t>}}</w:t>
             </w:r>
-            <w:proofErr w:type="gramStart"/>
             <w:r>
               <w:rPr>
                 <w:rFonts w:cstheme="minorHAnsi"/>
@@ -2005,17 +1726,7 @@
                 <w:szCs w:val="2"/>
                 <w:lang w:val="en-US"/>
               </w:rPr>
-              <w:t>{</w:t>
-            </w:r>
-            <w:proofErr w:type="gramEnd"/>
-            <w:r>
-              <w:rPr>
-                <w:rFonts w:cstheme="minorHAnsi"/>
-                <w:sz w:val="2"/>
-                <w:szCs w:val="2"/>
-                <w:lang w:val="en-US"/>
-              </w:rPr>
-              <w:t>{/}}</w:t>
+              <w:t>{{/}}</w:t>
             </w:r>
           </w:p>
         </w:tc>
@@ -2032,7 +1743,6 @@
                 <w:rFonts w:cstheme="minorHAnsi"/>
               </w:rPr>
             </w:pPr>
-            <w:proofErr w:type="gramStart"/>
             <w:r>
               <w:rPr>
                 <w:rFonts w:cstheme="minorHAnsi"/>
@@ -2042,7 +1752,6 @@
               </w:rPr>
               <w:t>{?{data.Writing</w:t>
             </w:r>
-            <w:proofErr w:type="gramEnd"/>
             <w:r>
               <w:rPr>
                 <w:rFonts w:cstheme="minorHAnsi"/>
@@ -2079,7 +1788,6 @@
               </w:rPr>
               <w:t>}}</w:t>
             </w:r>
-            <w:proofErr w:type="gramStart"/>
             <w:r>
               <w:rPr>
                 <w:rFonts w:cstheme="minorHAnsi"/>
@@ -2094,17 +1802,7 @@
                 <w:szCs w:val="2"/>
                 <w:lang w:val="en-US"/>
               </w:rPr>
-              <w:t>{</w:t>
-            </w:r>
-            <w:proofErr w:type="gramEnd"/>
-            <w:r>
-              <w:rPr>
-                <w:rFonts w:cstheme="minorHAnsi"/>
-                <w:sz w:val="2"/>
-                <w:szCs w:val="2"/>
-                <w:lang w:val="en-US"/>
-              </w:rPr>
-              <w:t>{/}}</w:t>
+              <w:t>{{/}}</w:t>
             </w:r>
           </w:p>
         </w:tc>
@@ -2122,7 +1820,6 @@
                 <w:lang w:val="en-US"/>
               </w:rPr>
             </w:pPr>
-            <w:proofErr w:type="gramStart"/>
             <w:r>
               <w:rPr>
                 <w:rFonts w:cstheme="minorHAnsi"/>
@@ -2132,7 +1829,6 @@
               </w:rPr>
               <w:t>{?{data.Writing</w:t>
             </w:r>
-            <w:proofErr w:type="gramEnd"/>
             <w:r>
               <w:rPr>
                 <w:rFonts w:cstheme="minorHAnsi"/>
@@ -2169,7 +1865,6 @@
               </w:rPr>
               <w:t>}}</w:t>
             </w:r>
-            <w:proofErr w:type="gramStart"/>
             <w:r>
               <w:rPr>
                 <w:rFonts w:cstheme="minorHAnsi"/>
@@ -2184,17 +1879,7 @@
                 <w:szCs w:val="2"/>
                 <w:lang w:val="en-US"/>
               </w:rPr>
-              <w:t>{</w:t>
-            </w:r>
-            <w:proofErr w:type="gramEnd"/>
-            <w:r>
-              <w:rPr>
-                <w:rFonts w:cstheme="minorHAnsi"/>
-                <w:sz w:val="2"/>
-                <w:szCs w:val="2"/>
-                <w:lang w:val="en-US"/>
-              </w:rPr>
-              <w:t>{/}}</w:t>
+              <w:t>{{/}}</w:t>
             </w:r>
           </w:p>
         </w:tc>
@@ -2290,7 +1975,6 @@
                 <w:rFonts w:cstheme="minorHAnsi"/>
               </w:rPr>
             </w:pPr>
-            <w:proofErr w:type="gramStart"/>
             <w:r>
               <w:rPr>
                 <w:rFonts w:cstheme="minorHAnsi"/>
@@ -2307,17 +1991,7 @@
                 <w:szCs w:val="2"/>
                 <w:lang w:val="en-US"/>
               </w:rPr>
-              <w:t>Reading</w:t>
-            </w:r>
-            <w:proofErr w:type="gramEnd"/>
-            <w:r>
-              <w:rPr>
-                <w:rFonts w:cstheme="minorHAnsi"/>
-                <w:sz w:val="2"/>
-                <w:szCs w:val="2"/>
-                <w:lang w:val="en-US"/>
-              </w:rPr>
-              <w:t xml:space="preserve">1 == </w:t>
+              <w:t xml:space="preserve">Reading1 == </w:t>
             </w:r>
             <w:r>
               <w:rPr>
@@ -2328,7 +2002,6 @@
               </w:rPr>
               <w:t>1}}</w:t>
             </w:r>
-            <w:proofErr w:type="gramStart"/>
             <w:r>
               <w:rPr>
                 <w:rFonts w:cstheme="minorHAnsi"/>
@@ -2343,17 +2016,7 @@
                 <w:szCs w:val="2"/>
                 <w:lang w:val="en-US"/>
               </w:rPr>
-              <w:t>{</w:t>
-            </w:r>
-            <w:proofErr w:type="gramEnd"/>
-            <w:r>
-              <w:rPr>
-                <w:rFonts w:cstheme="minorHAnsi"/>
-                <w:sz w:val="2"/>
-                <w:szCs w:val="2"/>
-                <w:lang w:val="en-US"/>
-              </w:rPr>
-              <w:t>{/}}</w:t>
+              <w:t>{{/}}</w:t>
             </w:r>
           </w:p>
         </w:tc>
@@ -2370,7 +2033,6 @@
                 <w:rFonts w:cstheme="minorHAnsi"/>
               </w:rPr>
             </w:pPr>
-            <w:proofErr w:type="gramStart"/>
             <w:r>
               <w:rPr>
                 <w:rFonts w:cstheme="minorHAnsi"/>
@@ -2387,17 +2049,7 @@
                 <w:szCs w:val="2"/>
                 <w:lang w:val="en-US"/>
               </w:rPr>
-              <w:t>Reading</w:t>
-            </w:r>
-            <w:proofErr w:type="gramEnd"/>
-            <w:r>
-              <w:rPr>
-                <w:rFonts w:cstheme="minorHAnsi"/>
-                <w:sz w:val="2"/>
-                <w:szCs w:val="2"/>
-                <w:lang w:val="en-US"/>
-              </w:rPr>
-              <w:t>1 == 2</w:t>
+              <w:t>Reading1 == 2</w:t>
             </w:r>
             <w:r>
               <w:rPr>
@@ -2408,7 +2060,6 @@
               </w:rPr>
               <w:t>}}</w:t>
             </w:r>
-            <w:proofErr w:type="gramStart"/>
             <w:r>
               <w:rPr>
                 <w:rFonts w:cstheme="minorHAnsi"/>
@@ -2423,17 +2074,7 @@
                 <w:szCs w:val="2"/>
                 <w:lang w:val="en-US"/>
               </w:rPr>
-              <w:t>{</w:t>
-            </w:r>
-            <w:proofErr w:type="gramEnd"/>
-            <w:r>
-              <w:rPr>
-                <w:rFonts w:cstheme="minorHAnsi"/>
-                <w:sz w:val="2"/>
-                <w:szCs w:val="2"/>
-                <w:lang w:val="en-US"/>
-              </w:rPr>
-              <w:t>{/}}</w:t>
+              <w:t>{{/}}</w:t>
             </w:r>
           </w:p>
         </w:tc>
@@ -2450,7 +2091,6 @@
                 <w:rFonts w:cstheme="minorHAnsi"/>
               </w:rPr>
             </w:pPr>
-            <w:proofErr w:type="gramStart"/>
             <w:r>
               <w:rPr>
                 <w:rFonts w:cstheme="minorHAnsi"/>
@@ -2467,17 +2107,7 @@
                 <w:szCs w:val="2"/>
                 <w:lang w:val="en-US"/>
               </w:rPr>
-              <w:t>Reading</w:t>
-            </w:r>
-            <w:proofErr w:type="gramEnd"/>
-            <w:r>
-              <w:rPr>
-                <w:rFonts w:cstheme="minorHAnsi"/>
-                <w:sz w:val="2"/>
-                <w:szCs w:val="2"/>
-                <w:lang w:val="en-US"/>
-              </w:rPr>
-              <w:t>1 == 3</w:t>
+              <w:t>Reading1 == 3</w:t>
             </w:r>
             <w:r>
               <w:rPr>
@@ -2488,7 +2118,6 @@
               </w:rPr>
               <w:t>}}</w:t>
             </w:r>
-            <w:proofErr w:type="gramStart"/>
             <w:r>
               <w:rPr>
                 <w:rFonts w:cstheme="minorHAnsi"/>
@@ -2503,17 +2132,7 @@
                 <w:szCs w:val="2"/>
                 <w:lang w:val="en-US"/>
               </w:rPr>
-              <w:t>{</w:t>
-            </w:r>
-            <w:proofErr w:type="gramEnd"/>
-            <w:r>
-              <w:rPr>
-                <w:rFonts w:cstheme="minorHAnsi"/>
-                <w:sz w:val="2"/>
-                <w:szCs w:val="2"/>
-                <w:lang w:val="en-US"/>
-              </w:rPr>
-              <w:t>{/}}</w:t>
+              <w:t>{{/}}</w:t>
             </w:r>
           </w:p>
         </w:tc>
@@ -2531,7 +2150,6 @@
                 <w:lang w:val="vi-VN"/>
               </w:rPr>
             </w:pPr>
-            <w:proofErr w:type="gramStart"/>
             <w:r>
               <w:rPr>
                 <w:rFonts w:cstheme="minorHAnsi"/>
@@ -2548,17 +2166,7 @@
                 <w:szCs w:val="2"/>
                 <w:lang w:val="en-US"/>
               </w:rPr>
-              <w:t>Reading</w:t>
-            </w:r>
-            <w:proofErr w:type="gramEnd"/>
-            <w:r>
-              <w:rPr>
-                <w:rFonts w:cstheme="minorHAnsi"/>
-                <w:sz w:val="2"/>
-                <w:szCs w:val="2"/>
-                <w:lang w:val="en-US"/>
-              </w:rPr>
-              <w:t>1 == 4</w:t>
+              <w:t>Reading1 == 4</w:t>
             </w:r>
             <w:r>
               <w:rPr>
@@ -2569,7 +2177,6 @@
               </w:rPr>
               <w:t>}}</w:t>
             </w:r>
-            <w:proofErr w:type="gramStart"/>
             <w:r>
               <w:rPr>
                 <w:rFonts w:cstheme="minorHAnsi"/>
@@ -2584,17 +2191,7 @@
                 <w:szCs w:val="2"/>
                 <w:lang w:val="en-US"/>
               </w:rPr>
-              <w:t>{</w:t>
-            </w:r>
-            <w:proofErr w:type="gramEnd"/>
-            <w:r>
-              <w:rPr>
-                <w:rFonts w:cstheme="minorHAnsi"/>
-                <w:sz w:val="2"/>
-                <w:szCs w:val="2"/>
-                <w:lang w:val="en-US"/>
-              </w:rPr>
-              <w:t>{/}}</w:t>
+              <w:t>{{/}}</w:t>
             </w:r>
           </w:p>
         </w:tc>
@@ -2611,7 +2208,6 @@
                 <w:rFonts w:cstheme="minorHAnsi"/>
               </w:rPr>
             </w:pPr>
-            <w:proofErr w:type="gramStart"/>
             <w:r>
               <w:rPr>
                 <w:rFonts w:cstheme="minorHAnsi"/>
@@ -2628,17 +2224,7 @@
                 <w:szCs w:val="2"/>
                 <w:lang w:val="en-US"/>
               </w:rPr>
-              <w:t>Reading</w:t>
-            </w:r>
-            <w:proofErr w:type="gramEnd"/>
-            <w:r>
-              <w:rPr>
-                <w:rFonts w:cstheme="minorHAnsi"/>
-                <w:sz w:val="2"/>
-                <w:szCs w:val="2"/>
-                <w:lang w:val="en-US"/>
-              </w:rPr>
-              <w:t>1 == 5</w:t>
+              <w:t>Reading1 == 5</w:t>
             </w:r>
             <w:r>
               <w:rPr>
@@ -2649,7 +2235,6 @@
               </w:rPr>
               <w:t>}}</w:t>
             </w:r>
-            <w:proofErr w:type="gramStart"/>
             <w:r>
               <w:rPr>
                 <w:rFonts w:cstheme="minorHAnsi"/>
@@ -2664,17 +2249,7 @@
                 <w:szCs w:val="2"/>
                 <w:lang w:val="en-US"/>
               </w:rPr>
-              <w:t>{</w:t>
-            </w:r>
-            <w:proofErr w:type="gramEnd"/>
-            <w:r>
-              <w:rPr>
-                <w:rFonts w:cstheme="minorHAnsi"/>
-                <w:sz w:val="2"/>
-                <w:szCs w:val="2"/>
-                <w:lang w:val="en-US"/>
-              </w:rPr>
-              <w:t>{/}}</w:t>
+              <w:t>{{/}}</w:t>
             </w:r>
           </w:p>
         </w:tc>
@@ -2722,7 +2297,6 @@
                 <w:rFonts w:cstheme="minorHAnsi"/>
               </w:rPr>
             </w:pPr>
-            <w:proofErr w:type="gramStart"/>
             <w:r>
               <w:rPr>
                 <w:rFonts w:cstheme="minorHAnsi"/>
@@ -2739,17 +2313,7 @@
                 <w:szCs w:val="2"/>
                 <w:lang w:val="en-US"/>
               </w:rPr>
-              <w:t>Reading</w:t>
-            </w:r>
-            <w:proofErr w:type="gramEnd"/>
-            <w:r>
-              <w:rPr>
-                <w:rFonts w:cstheme="minorHAnsi"/>
-                <w:sz w:val="2"/>
-                <w:szCs w:val="2"/>
-                <w:lang w:val="en-US"/>
-              </w:rPr>
-              <w:t xml:space="preserve">2 == </w:t>
+              <w:t xml:space="preserve">Reading2 == </w:t>
             </w:r>
             <w:r>
               <w:rPr>
@@ -2760,7 +2324,6 @@
               </w:rPr>
               <w:t>1}}</w:t>
             </w:r>
-            <w:proofErr w:type="gramStart"/>
             <w:r>
               <w:rPr>
                 <w:rFonts w:cstheme="minorHAnsi"/>
@@ -2775,17 +2338,7 @@
                 <w:szCs w:val="2"/>
                 <w:lang w:val="en-US"/>
               </w:rPr>
-              <w:t>{</w:t>
-            </w:r>
-            <w:proofErr w:type="gramEnd"/>
-            <w:r>
-              <w:rPr>
-                <w:rFonts w:cstheme="minorHAnsi"/>
-                <w:sz w:val="2"/>
-                <w:szCs w:val="2"/>
-                <w:lang w:val="en-US"/>
-              </w:rPr>
-              <w:t>{/}}</w:t>
+              <w:t>{{/}}</w:t>
             </w:r>
           </w:p>
         </w:tc>
@@ -2802,7 +2355,6 @@
                 <w:rFonts w:cstheme="minorHAnsi"/>
               </w:rPr>
             </w:pPr>
-            <w:proofErr w:type="gramStart"/>
             <w:r>
               <w:rPr>
                 <w:rFonts w:cstheme="minorHAnsi"/>
@@ -2819,17 +2371,7 @@
                 <w:szCs w:val="2"/>
                 <w:lang w:val="en-US"/>
               </w:rPr>
-              <w:t>Reading</w:t>
-            </w:r>
-            <w:proofErr w:type="gramEnd"/>
-            <w:r>
-              <w:rPr>
-                <w:rFonts w:cstheme="minorHAnsi"/>
-                <w:sz w:val="2"/>
-                <w:szCs w:val="2"/>
-                <w:lang w:val="en-US"/>
-              </w:rPr>
-              <w:t>2 == 2</w:t>
+              <w:t>Reading2 == 2</w:t>
             </w:r>
             <w:r>
               <w:rPr>
@@ -2840,7 +2382,6 @@
               </w:rPr>
               <w:t>}}</w:t>
             </w:r>
-            <w:proofErr w:type="gramStart"/>
             <w:r>
               <w:rPr>
                 <w:rFonts w:cstheme="minorHAnsi"/>
@@ -2855,17 +2396,7 @@
                 <w:szCs w:val="2"/>
                 <w:lang w:val="en-US"/>
               </w:rPr>
-              <w:t>{</w:t>
-            </w:r>
-            <w:proofErr w:type="gramEnd"/>
-            <w:r>
-              <w:rPr>
-                <w:rFonts w:cstheme="minorHAnsi"/>
-                <w:sz w:val="2"/>
-                <w:szCs w:val="2"/>
-                <w:lang w:val="en-US"/>
-              </w:rPr>
-              <w:t>{/}}</w:t>
+              <w:t>{{/}}</w:t>
             </w:r>
           </w:p>
         </w:tc>
@@ -2882,7 +2413,6 @@
                 <w:rFonts w:cstheme="minorHAnsi"/>
               </w:rPr>
             </w:pPr>
-            <w:proofErr w:type="gramStart"/>
             <w:r>
               <w:rPr>
                 <w:rFonts w:cstheme="minorHAnsi"/>
@@ -2899,17 +2429,7 @@
                 <w:szCs w:val="2"/>
                 <w:lang w:val="en-US"/>
               </w:rPr>
-              <w:t>Reading</w:t>
-            </w:r>
-            <w:proofErr w:type="gramEnd"/>
-            <w:r>
-              <w:rPr>
-                <w:rFonts w:cstheme="minorHAnsi"/>
-                <w:sz w:val="2"/>
-                <w:szCs w:val="2"/>
-                <w:lang w:val="en-US"/>
-              </w:rPr>
-              <w:t>2 == 3</w:t>
+              <w:t>Reading2 == 3</w:t>
             </w:r>
             <w:r>
               <w:rPr>
@@ -2920,7 +2440,6 @@
               </w:rPr>
               <w:t>}}</w:t>
             </w:r>
-            <w:proofErr w:type="gramStart"/>
             <w:r>
               <w:rPr>
                 <w:rFonts w:cstheme="minorHAnsi"/>
@@ -2935,17 +2454,7 @@
                 <w:szCs w:val="2"/>
                 <w:lang w:val="en-US"/>
               </w:rPr>
-              <w:t>{</w:t>
-            </w:r>
-            <w:proofErr w:type="gramEnd"/>
-            <w:r>
-              <w:rPr>
-                <w:rFonts w:cstheme="minorHAnsi"/>
-                <w:sz w:val="2"/>
-                <w:szCs w:val="2"/>
-                <w:lang w:val="en-US"/>
-              </w:rPr>
-              <w:t>{/}}</w:t>
+              <w:t>{{/}}</w:t>
             </w:r>
           </w:p>
         </w:tc>
@@ -2962,7 +2471,6 @@
                 <w:rFonts w:cstheme="minorHAnsi"/>
               </w:rPr>
             </w:pPr>
-            <w:proofErr w:type="gramStart"/>
             <w:r>
               <w:rPr>
                 <w:rFonts w:cstheme="minorHAnsi"/>
@@ -2979,17 +2487,7 @@
                 <w:szCs w:val="2"/>
                 <w:lang w:val="en-US"/>
               </w:rPr>
-              <w:t>Reading</w:t>
-            </w:r>
-            <w:proofErr w:type="gramEnd"/>
-            <w:r>
-              <w:rPr>
-                <w:rFonts w:cstheme="minorHAnsi"/>
-                <w:sz w:val="2"/>
-                <w:szCs w:val="2"/>
-                <w:lang w:val="en-US"/>
-              </w:rPr>
-              <w:t>2 == 4</w:t>
+              <w:t>Reading2 == 4</w:t>
             </w:r>
             <w:r>
               <w:rPr>
@@ -3000,7 +2498,6 @@
               </w:rPr>
               <w:t>}}</w:t>
             </w:r>
-            <w:proofErr w:type="gramStart"/>
             <w:r>
               <w:rPr>
                 <w:rFonts w:cstheme="minorHAnsi"/>
@@ -3015,17 +2512,7 @@
                 <w:szCs w:val="2"/>
                 <w:lang w:val="en-US"/>
               </w:rPr>
-              <w:t>{</w:t>
-            </w:r>
-            <w:proofErr w:type="gramEnd"/>
-            <w:r>
-              <w:rPr>
-                <w:rFonts w:cstheme="minorHAnsi"/>
-                <w:sz w:val="2"/>
-                <w:szCs w:val="2"/>
-                <w:lang w:val="en-US"/>
-              </w:rPr>
-              <w:t>{/}}</w:t>
+              <w:t>{{/}}</w:t>
             </w:r>
           </w:p>
         </w:tc>
@@ -3042,7 +2529,6 @@
                 <w:rFonts w:cstheme="minorHAnsi"/>
               </w:rPr>
             </w:pPr>
-            <w:proofErr w:type="gramStart"/>
             <w:r>
               <w:rPr>
                 <w:rFonts w:cstheme="minorHAnsi"/>
@@ -3059,17 +2545,7 @@
                 <w:szCs w:val="2"/>
                 <w:lang w:val="en-US"/>
               </w:rPr>
-              <w:t>Reading</w:t>
-            </w:r>
-            <w:proofErr w:type="gramEnd"/>
-            <w:r>
-              <w:rPr>
-                <w:rFonts w:cstheme="minorHAnsi"/>
-                <w:sz w:val="2"/>
-                <w:szCs w:val="2"/>
-                <w:lang w:val="en-US"/>
-              </w:rPr>
-              <w:t>2 == 5</w:t>
+              <w:t>Reading2 == 5</w:t>
             </w:r>
             <w:r>
               <w:rPr>
@@ -3080,7 +2556,6 @@
               </w:rPr>
               <w:t>}}</w:t>
             </w:r>
-            <w:proofErr w:type="gramStart"/>
             <w:r>
               <w:rPr>
                 <w:rFonts w:cstheme="minorHAnsi"/>
@@ -3095,17 +2570,7 @@
                 <w:szCs w:val="2"/>
                 <w:lang w:val="en-US"/>
               </w:rPr>
-              <w:t>{</w:t>
-            </w:r>
-            <w:proofErr w:type="gramEnd"/>
-            <w:r>
-              <w:rPr>
-                <w:rFonts w:cstheme="minorHAnsi"/>
-                <w:sz w:val="2"/>
-                <w:szCs w:val="2"/>
-                <w:lang w:val="en-US"/>
-              </w:rPr>
-              <w:t>{/}}</w:t>
+              <w:t>{{/}}</w:t>
             </w:r>
           </w:p>
         </w:tc>
@@ -3153,7 +2618,6 @@
                 <w:rFonts w:cstheme="minorHAnsi"/>
               </w:rPr>
             </w:pPr>
-            <w:proofErr w:type="gramStart"/>
             <w:r>
               <w:rPr>
                 <w:rFonts w:cstheme="minorHAnsi"/>
@@ -3170,17 +2634,7 @@
                 <w:szCs w:val="2"/>
                 <w:lang w:val="en-US"/>
               </w:rPr>
-              <w:t>Reading</w:t>
-            </w:r>
-            <w:proofErr w:type="gramEnd"/>
-            <w:r>
-              <w:rPr>
-                <w:rFonts w:cstheme="minorHAnsi"/>
-                <w:sz w:val="2"/>
-                <w:szCs w:val="2"/>
-                <w:lang w:val="en-US"/>
-              </w:rPr>
-              <w:t xml:space="preserve">3 == </w:t>
+              <w:t xml:space="preserve">Reading3 == </w:t>
             </w:r>
             <w:r>
               <w:rPr>
@@ -3191,7 +2645,6 @@
               </w:rPr>
               <w:t>1}}</w:t>
             </w:r>
-            <w:proofErr w:type="gramStart"/>
             <w:r>
               <w:rPr>
                 <w:rFonts w:cstheme="minorHAnsi"/>
@@ -3206,17 +2659,7 @@
                 <w:szCs w:val="2"/>
                 <w:lang w:val="en-US"/>
               </w:rPr>
-              <w:t>{</w:t>
-            </w:r>
-            <w:proofErr w:type="gramEnd"/>
-            <w:r>
-              <w:rPr>
-                <w:rFonts w:cstheme="minorHAnsi"/>
-                <w:sz w:val="2"/>
-                <w:szCs w:val="2"/>
-                <w:lang w:val="en-US"/>
-              </w:rPr>
-              <w:t>{/}}</w:t>
+              <w:t>{{/}}</w:t>
             </w:r>
           </w:p>
         </w:tc>
@@ -3233,7 +2676,6 @@
                 <w:rFonts w:cstheme="minorHAnsi"/>
               </w:rPr>
             </w:pPr>
-            <w:proofErr w:type="gramStart"/>
             <w:r>
               <w:rPr>
                 <w:rFonts w:cstheme="minorHAnsi"/>
@@ -3250,17 +2692,7 @@
                 <w:szCs w:val="2"/>
                 <w:lang w:val="en-US"/>
               </w:rPr>
-              <w:t>Reading</w:t>
-            </w:r>
-            <w:proofErr w:type="gramEnd"/>
-            <w:r>
-              <w:rPr>
-                <w:rFonts w:cstheme="minorHAnsi"/>
-                <w:sz w:val="2"/>
-                <w:szCs w:val="2"/>
-                <w:lang w:val="en-US"/>
-              </w:rPr>
-              <w:t>3 == 2</w:t>
+              <w:t>Reading3 == 2</w:t>
             </w:r>
             <w:r>
               <w:rPr>
@@ -3271,7 +2703,6 @@
               </w:rPr>
               <w:t>}}</w:t>
             </w:r>
-            <w:proofErr w:type="gramStart"/>
             <w:r>
               <w:rPr>
                 <w:rFonts w:cstheme="minorHAnsi"/>
@@ -3286,17 +2717,7 @@
                 <w:szCs w:val="2"/>
                 <w:lang w:val="en-US"/>
               </w:rPr>
-              <w:t>{</w:t>
-            </w:r>
-            <w:proofErr w:type="gramEnd"/>
-            <w:r>
-              <w:rPr>
-                <w:rFonts w:cstheme="minorHAnsi"/>
-                <w:sz w:val="2"/>
-                <w:szCs w:val="2"/>
-                <w:lang w:val="en-US"/>
-              </w:rPr>
-              <w:t>{/}}</w:t>
+              <w:t>{{/}}</w:t>
             </w:r>
           </w:p>
         </w:tc>
@@ -3313,7 +2734,6 @@
                 <w:rFonts w:cstheme="minorHAnsi"/>
               </w:rPr>
             </w:pPr>
-            <w:proofErr w:type="gramStart"/>
             <w:r>
               <w:rPr>
                 <w:rFonts w:cstheme="minorHAnsi"/>
@@ -3330,17 +2750,7 @@
                 <w:szCs w:val="2"/>
                 <w:lang w:val="en-US"/>
               </w:rPr>
-              <w:t>Reading</w:t>
-            </w:r>
-            <w:proofErr w:type="gramEnd"/>
-            <w:r>
-              <w:rPr>
-                <w:rFonts w:cstheme="minorHAnsi"/>
-                <w:sz w:val="2"/>
-                <w:szCs w:val="2"/>
-                <w:lang w:val="en-US"/>
-              </w:rPr>
-              <w:t>3 == 3</w:t>
+              <w:t>Reading3 == 3</w:t>
             </w:r>
             <w:r>
               <w:rPr>
@@ -3351,7 +2761,6 @@
               </w:rPr>
               <w:t>}}</w:t>
             </w:r>
-            <w:proofErr w:type="gramStart"/>
             <w:r>
               <w:rPr>
                 <w:rFonts w:cstheme="minorHAnsi"/>
@@ -3366,17 +2775,7 @@
                 <w:szCs w:val="2"/>
                 <w:lang w:val="en-US"/>
               </w:rPr>
-              <w:t>{</w:t>
-            </w:r>
-            <w:proofErr w:type="gramEnd"/>
-            <w:r>
-              <w:rPr>
-                <w:rFonts w:cstheme="minorHAnsi"/>
-                <w:sz w:val="2"/>
-                <w:szCs w:val="2"/>
-                <w:lang w:val="en-US"/>
-              </w:rPr>
-              <w:t>{/}}</w:t>
+              <w:t>{{/}}</w:t>
             </w:r>
           </w:p>
         </w:tc>
@@ -3393,7 +2792,6 @@
                 <w:rFonts w:cstheme="minorHAnsi"/>
               </w:rPr>
             </w:pPr>
-            <w:proofErr w:type="gramStart"/>
             <w:r>
               <w:rPr>
                 <w:rFonts w:cstheme="minorHAnsi"/>
@@ -3410,17 +2808,7 @@
                 <w:szCs w:val="2"/>
                 <w:lang w:val="en-US"/>
               </w:rPr>
-              <w:t>Reading</w:t>
-            </w:r>
-            <w:proofErr w:type="gramEnd"/>
-            <w:r>
-              <w:rPr>
-                <w:rFonts w:cstheme="minorHAnsi"/>
-                <w:sz w:val="2"/>
-                <w:szCs w:val="2"/>
-                <w:lang w:val="en-US"/>
-              </w:rPr>
-              <w:t>3 == 4</w:t>
+              <w:t>Reading3 == 4</w:t>
             </w:r>
             <w:r>
               <w:rPr>
@@ -3431,7 +2819,6 @@
               </w:rPr>
               <w:t>}}</w:t>
             </w:r>
-            <w:proofErr w:type="gramStart"/>
             <w:r>
               <w:rPr>
                 <w:rFonts w:cstheme="minorHAnsi"/>
@@ -3446,17 +2833,7 @@
                 <w:szCs w:val="2"/>
                 <w:lang w:val="en-US"/>
               </w:rPr>
-              <w:t>{</w:t>
-            </w:r>
-            <w:proofErr w:type="gramEnd"/>
-            <w:r>
-              <w:rPr>
-                <w:rFonts w:cstheme="minorHAnsi"/>
-                <w:sz w:val="2"/>
-                <w:szCs w:val="2"/>
-                <w:lang w:val="en-US"/>
-              </w:rPr>
-              <w:t>{/}}</w:t>
+              <w:t>{{/}}</w:t>
             </w:r>
           </w:p>
         </w:tc>
@@ -3474,7 +2851,6 @@
                 <w:lang w:val="vi-VN"/>
               </w:rPr>
             </w:pPr>
-            <w:proofErr w:type="gramStart"/>
             <w:r>
               <w:rPr>
                 <w:rFonts w:cstheme="minorHAnsi"/>
@@ -3491,17 +2867,7 @@
                 <w:szCs w:val="2"/>
                 <w:lang w:val="en-US"/>
               </w:rPr>
-              <w:t>Reading</w:t>
-            </w:r>
-            <w:proofErr w:type="gramEnd"/>
-            <w:r>
-              <w:rPr>
-                <w:rFonts w:cstheme="minorHAnsi"/>
-                <w:sz w:val="2"/>
-                <w:szCs w:val="2"/>
-                <w:lang w:val="en-US"/>
-              </w:rPr>
-              <w:t>3 == 5</w:t>
+              <w:t>Reading3 == 5</w:t>
             </w:r>
             <w:r>
               <w:rPr>
@@ -3512,7 +2878,6 @@
               </w:rPr>
               <w:t>}}</w:t>
             </w:r>
-            <w:proofErr w:type="gramStart"/>
             <w:r>
               <w:rPr>
                 <w:rFonts w:cstheme="minorHAnsi"/>
@@ -3527,17 +2892,7 @@
                 <w:szCs w:val="2"/>
                 <w:lang w:val="en-US"/>
               </w:rPr>
-              <w:t>{</w:t>
-            </w:r>
-            <w:proofErr w:type="gramEnd"/>
-            <w:r>
-              <w:rPr>
-                <w:rFonts w:cstheme="minorHAnsi"/>
-                <w:sz w:val="2"/>
-                <w:szCs w:val="2"/>
-                <w:lang w:val="en-US"/>
-              </w:rPr>
-              <w:t>{/}}</w:t>
+              <w:t>{{/}}</w:t>
             </w:r>
           </w:p>
         </w:tc>
@@ -3634,7 +2989,6 @@
                 <w:rFonts w:cstheme="minorHAnsi"/>
               </w:rPr>
             </w:pPr>
-            <w:proofErr w:type="gramStart"/>
             <w:r>
               <w:rPr>
                 <w:rFonts w:cstheme="minorHAnsi"/>
@@ -3651,17 +3005,7 @@
                 <w:szCs w:val="2"/>
                 <w:lang w:val="en-US"/>
               </w:rPr>
-              <w:t>LexicoGrammar</w:t>
-            </w:r>
-            <w:proofErr w:type="gramEnd"/>
-            <w:r>
-              <w:rPr>
-                <w:rFonts w:cstheme="minorHAnsi"/>
-                <w:sz w:val="2"/>
-                <w:szCs w:val="2"/>
-                <w:lang w:val="en-US"/>
-              </w:rPr>
-              <w:t>1</w:t>
+              <w:t>LexicoGrammar1</w:t>
             </w:r>
             <w:r>
               <w:rPr>
@@ -3681,7 +3025,6 @@
               </w:rPr>
               <w:t>1}}</w:t>
             </w:r>
-            <w:proofErr w:type="gramStart"/>
             <w:r>
               <w:rPr>
                 <w:rFonts w:cstheme="minorHAnsi"/>
@@ -3696,17 +3039,7 @@
                 <w:szCs w:val="2"/>
                 <w:lang w:val="en-US"/>
               </w:rPr>
-              <w:t>{</w:t>
-            </w:r>
-            <w:proofErr w:type="gramEnd"/>
-            <w:r>
-              <w:rPr>
-                <w:rFonts w:cstheme="minorHAnsi"/>
-                <w:sz w:val="2"/>
-                <w:szCs w:val="2"/>
-                <w:lang w:val="en-US"/>
-              </w:rPr>
-              <w:t>{/}}</w:t>
+              <w:t>{{/}}</w:t>
             </w:r>
           </w:p>
         </w:tc>
@@ -3723,7 +3056,6 @@
                 <w:rFonts w:cstheme="minorHAnsi"/>
               </w:rPr>
             </w:pPr>
-            <w:proofErr w:type="gramStart"/>
             <w:r>
               <w:rPr>
                 <w:rFonts w:cstheme="minorHAnsi"/>
@@ -3740,17 +3072,7 @@
                 <w:szCs w:val="2"/>
                 <w:lang w:val="en-US"/>
               </w:rPr>
-              <w:t>LexicoGrammar</w:t>
-            </w:r>
-            <w:proofErr w:type="gramEnd"/>
-            <w:r>
-              <w:rPr>
-                <w:rFonts w:cstheme="minorHAnsi"/>
-                <w:sz w:val="2"/>
-                <w:szCs w:val="2"/>
-                <w:lang w:val="en-US"/>
-              </w:rPr>
-              <w:t>1</w:t>
+              <w:t>LexicoGrammar1</w:t>
             </w:r>
             <w:r>
               <w:rPr>
@@ -3770,7 +3092,6 @@
               </w:rPr>
               <w:t>}}</w:t>
             </w:r>
-            <w:proofErr w:type="gramStart"/>
             <w:r>
               <w:rPr>
                 <w:rFonts w:cstheme="minorHAnsi"/>
@@ -3785,17 +3106,7 @@
                 <w:szCs w:val="2"/>
                 <w:lang w:val="en-US"/>
               </w:rPr>
-              <w:t>{</w:t>
-            </w:r>
-            <w:proofErr w:type="gramEnd"/>
-            <w:r>
-              <w:rPr>
-                <w:rFonts w:cstheme="minorHAnsi"/>
-                <w:sz w:val="2"/>
-                <w:szCs w:val="2"/>
-                <w:lang w:val="en-US"/>
-              </w:rPr>
-              <w:t>{/}}</w:t>
+              <w:t>{{/}}</w:t>
             </w:r>
           </w:p>
         </w:tc>
@@ -3812,7 +3123,6 @@
                 <w:rFonts w:cstheme="minorHAnsi"/>
               </w:rPr>
             </w:pPr>
-            <w:proofErr w:type="gramStart"/>
             <w:r>
               <w:rPr>
                 <w:rFonts w:cstheme="minorHAnsi"/>
@@ -3829,17 +3139,7 @@
                 <w:szCs w:val="2"/>
                 <w:lang w:val="en-US"/>
               </w:rPr>
-              <w:t>LexicoGrammar</w:t>
-            </w:r>
-            <w:proofErr w:type="gramEnd"/>
-            <w:r>
-              <w:rPr>
-                <w:rFonts w:cstheme="minorHAnsi"/>
-                <w:sz w:val="2"/>
-                <w:szCs w:val="2"/>
-                <w:lang w:val="en-US"/>
-              </w:rPr>
-              <w:t>1</w:t>
+              <w:t>LexicoGrammar1</w:t>
             </w:r>
             <w:r>
               <w:rPr>
@@ -3859,7 +3159,6 @@
               </w:rPr>
               <w:t>}}</w:t>
             </w:r>
-            <w:proofErr w:type="gramStart"/>
             <w:r>
               <w:rPr>
                 <w:rFonts w:cstheme="minorHAnsi"/>
@@ -3874,17 +3173,7 @@
                 <w:szCs w:val="2"/>
                 <w:lang w:val="en-US"/>
               </w:rPr>
-              <w:t>{</w:t>
-            </w:r>
-            <w:proofErr w:type="gramEnd"/>
-            <w:r>
-              <w:rPr>
-                <w:rFonts w:cstheme="minorHAnsi"/>
-                <w:sz w:val="2"/>
-                <w:szCs w:val="2"/>
-                <w:lang w:val="en-US"/>
-              </w:rPr>
-              <w:t>{/}}</w:t>
+              <w:t>{{/}}</w:t>
             </w:r>
           </w:p>
         </w:tc>
@@ -3901,7 +3190,6 @@
                 <w:rFonts w:cstheme="minorHAnsi"/>
               </w:rPr>
             </w:pPr>
-            <w:proofErr w:type="gramStart"/>
             <w:r>
               <w:rPr>
                 <w:rFonts w:cstheme="minorHAnsi"/>
@@ -3918,17 +3206,7 @@
                 <w:szCs w:val="2"/>
                 <w:lang w:val="en-US"/>
               </w:rPr>
-              <w:t>LexicoGrammar</w:t>
-            </w:r>
-            <w:proofErr w:type="gramEnd"/>
-            <w:r>
-              <w:rPr>
-                <w:rFonts w:cstheme="minorHAnsi"/>
-                <w:sz w:val="2"/>
-                <w:szCs w:val="2"/>
-                <w:lang w:val="en-US"/>
-              </w:rPr>
-              <w:t>1</w:t>
+              <w:t>LexicoGrammar1</w:t>
             </w:r>
             <w:r>
               <w:rPr>
@@ -3948,7 +3226,6 @@
               </w:rPr>
               <w:t>}}</w:t>
             </w:r>
-            <w:proofErr w:type="gramStart"/>
             <w:r>
               <w:rPr>
                 <w:rFonts w:cstheme="minorHAnsi"/>
@@ -3963,17 +3240,7 @@
                 <w:szCs w:val="2"/>
                 <w:lang w:val="en-US"/>
               </w:rPr>
-              <w:t>{</w:t>
-            </w:r>
-            <w:proofErr w:type="gramEnd"/>
-            <w:r>
-              <w:rPr>
-                <w:rFonts w:cstheme="minorHAnsi"/>
-                <w:sz w:val="2"/>
-                <w:szCs w:val="2"/>
-                <w:lang w:val="en-US"/>
-              </w:rPr>
-              <w:t>{/}}</w:t>
+              <w:t>{{/}}</w:t>
             </w:r>
           </w:p>
         </w:tc>
@@ -3991,7 +3258,6 @@
                 <w:lang w:val="vi-VN"/>
               </w:rPr>
             </w:pPr>
-            <w:proofErr w:type="gramStart"/>
             <w:r>
               <w:rPr>
                 <w:rFonts w:cstheme="minorHAnsi"/>
@@ -4008,17 +3274,7 @@
                 <w:szCs w:val="2"/>
                 <w:lang w:val="en-US"/>
               </w:rPr>
-              <w:t>LexicoGrammar</w:t>
-            </w:r>
-            <w:proofErr w:type="gramEnd"/>
-            <w:r>
-              <w:rPr>
-                <w:rFonts w:cstheme="minorHAnsi"/>
-                <w:sz w:val="2"/>
-                <w:szCs w:val="2"/>
-                <w:lang w:val="en-US"/>
-              </w:rPr>
-              <w:t>1</w:t>
+              <w:t>LexicoGrammar1</w:t>
             </w:r>
             <w:r>
               <w:rPr>
@@ -4038,7 +3294,6 @@
               </w:rPr>
               <w:t>}}</w:t>
             </w:r>
-            <w:proofErr w:type="gramStart"/>
             <w:r>
               <w:rPr>
                 <w:rFonts w:cstheme="minorHAnsi"/>
@@ -4053,17 +3308,7 @@
                 <w:szCs w:val="2"/>
                 <w:lang w:val="en-US"/>
               </w:rPr>
-              <w:t>{</w:t>
-            </w:r>
-            <w:proofErr w:type="gramEnd"/>
-            <w:r>
-              <w:rPr>
-                <w:rFonts w:cstheme="minorHAnsi"/>
-                <w:sz w:val="2"/>
-                <w:szCs w:val="2"/>
-                <w:lang w:val="en-US"/>
-              </w:rPr>
-              <w:t>{/}}</w:t>
+              <w:t>{{/}}</w:t>
             </w:r>
           </w:p>
         </w:tc>
@@ -4111,7 +3356,6 @@
                 <w:rFonts w:cstheme="minorHAnsi"/>
               </w:rPr>
             </w:pPr>
-            <w:proofErr w:type="gramStart"/>
             <w:r>
               <w:rPr>
                 <w:rFonts w:cstheme="minorHAnsi"/>
@@ -4137,17 +3381,7 @@
                 <w:szCs w:val="2"/>
                 <w:lang w:val="en-US"/>
               </w:rPr>
-              <w:t>icoGrammar</w:t>
-            </w:r>
-            <w:proofErr w:type="gramEnd"/>
-            <w:r>
-              <w:rPr>
-                <w:rFonts w:cstheme="minorHAnsi"/>
-                <w:sz w:val="2"/>
-                <w:szCs w:val="2"/>
-                <w:lang w:val="en-US"/>
-              </w:rPr>
-              <w:t xml:space="preserve">2 == </w:t>
+              <w:t xml:space="preserve">icoGrammar2 == </w:t>
             </w:r>
             <w:r>
               <w:rPr>
@@ -4158,7 +3392,6 @@
               </w:rPr>
               <w:t>1}}</w:t>
             </w:r>
-            <w:proofErr w:type="gramStart"/>
             <w:r>
               <w:rPr>
                 <w:rFonts w:cstheme="minorHAnsi"/>
@@ -4173,17 +3406,7 @@
                 <w:szCs w:val="2"/>
                 <w:lang w:val="en-US"/>
               </w:rPr>
-              <w:t>{</w:t>
-            </w:r>
-            <w:proofErr w:type="gramEnd"/>
-            <w:r>
-              <w:rPr>
-                <w:rFonts w:cstheme="minorHAnsi"/>
-                <w:sz w:val="2"/>
-                <w:szCs w:val="2"/>
-                <w:lang w:val="en-US"/>
-              </w:rPr>
-              <w:t>{/}}</w:t>
+              <w:t>{{/}}</w:t>
             </w:r>
           </w:p>
         </w:tc>
@@ -4200,7 +3423,6 @@
                 <w:rFonts w:cstheme="minorHAnsi"/>
               </w:rPr>
             </w:pPr>
-            <w:proofErr w:type="gramStart"/>
             <w:r>
               <w:rPr>
                 <w:rFonts w:cstheme="minorHAnsi"/>
@@ -4226,17 +3448,7 @@
                 <w:szCs w:val="2"/>
                 <w:lang w:val="en-US"/>
               </w:rPr>
-              <w:t>icoGrammar</w:t>
-            </w:r>
-            <w:proofErr w:type="gramEnd"/>
-            <w:r>
-              <w:rPr>
-                <w:rFonts w:cstheme="minorHAnsi"/>
-                <w:sz w:val="2"/>
-                <w:szCs w:val="2"/>
-                <w:lang w:val="en-US"/>
-              </w:rPr>
-              <w:t>2 == 2</w:t>
+              <w:t>icoGrammar2 == 2</w:t>
             </w:r>
             <w:r>
               <w:rPr>
@@ -4247,7 +3459,6 @@
               </w:rPr>
               <w:t>}}</w:t>
             </w:r>
-            <w:proofErr w:type="gramStart"/>
             <w:r>
               <w:rPr>
                 <w:rFonts w:cstheme="minorHAnsi"/>
@@ -4262,17 +3473,7 @@
                 <w:szCs w:val="2"/>
                 <w:lang w:val="en-US"/>
               </w:rPr>
-              <w:t>{</w:t>
-            </w:r>
-            <w:proofErr w:type="gramEnd"/>
-            <w:r>
-              <w:rPr>
-                <w:rFonts w:cstheme="minorHAnsi"/>
-                <w:sz w:val="2"/>
-                <w:szCs w:val="2"/>
-                <w:lang w:val="en-US"/>
-              </w:rPr>
-              <w:t>{/}}</w:t>
+              <w:t>{{/}}</w:t>
             </w:r>
           </w:p>
         </w:tc>
@@ -4289,7 +3490,6 @@
                 <w:rFonts w:cstheme="minorHAnsi"/>
               </w:rPr>
             </w:pPr>
-            <w:proofErr w:type="gramStart"/>
             <w:r>
               <w:rPr>
                 <w:rFonts w:cstheme="minorHAnsi"/>
@@ -4315,17 +3515,7 @@
                 <w:szCs w:val="2"/>
                 <w:lang w:val="en-US"/>
               </w:rPr>
-              <w:t>icoGrammar</w:t>
-            </w:r>
-            <w:proofErr w:type="gramEnd"/>
-            <w:r>
-              <w:rPr>
-                <w:rFonts w:cstheme="minorHAnsi"/>
-                <w:sz w:val="2"/>
-                <w:szCs w:val="2"/>
-                <w:lang w:val="en-US"/>
-              </w:rPr>
-              <w:t>2 == 3</w:t>
+              <w:t>icoGrammar2 == 3</w:t>
             </w:r>
             <w:r>
               <w:rPr>
@@ -4336,7 +3526,6 @@
               </w:rPr>
               <w:t>}}</w:t>
             </w:r>
-            <w:proofErr w:type="gramStart"/>
             <w:r>
               <w:rPr>
                 <w:rFonts w:cstheme="minorHAnsi"/>
@@ -4351,17 +3540,7 @@
                 <w:szCs w:val="2"/>
                 <w:lang w:val="en-US"/>
               </w:rPr>
-              <w:t>{</w:t>
-            </w:r>
-            <w:proofErr w:type="gramEnd"/>
-            <w:r>
-              <w:rPr>
-                <w:rFonts w:cstheme="minorHAnsi"/>
-                <w:sz w:val="2"/>
-                <w:szCs w:val="2"/>
-                <w:lang w:val="en-US"/>
-              </w:rPr>
-              <w:t>{/}}</w:t>
+              <w:t>{{/}}</w:t>
             </w:r>
           </w:p>
         </w:tc>
@@ -4379,7 +3558,6 @@
                 <w:lang w:val="vi-VN"/>
               </w:rPr>
             </w:pPr>
-            <w:proofErr w:type="gramStart"/>
             <w:r>
               <w:rPr>
                 <w:rFonts w:cstheme="minorHAnsi"/>
@@ -4405,17 +3583,7 @@
                 <w:szCs w:val="2"/>
                 <w:lang w:val="en-US"/>
               </w:rPr>
-              <w:t>icoGrammar</w:t>
-            </w:r>
-            <w:proofErr w:type="gramEnd"/>
-            <w:r>
-              <w:rPr>
-                <w:rFonts w:cstheme="minorHAnsi"/>
-                <w:sz w:val="2"/>
-                <w:szCs w:val="2"/>
-                <w:lang w:val="en-US"/>
-              </w:rPr>
-              <w:t>2 == 4</w:t>
+              <w:t>icoGrammar2 == 4</w:t>
             </w:r>
             <w:r>
               <w:rPr>
@@ -4426,7 +3594,6 @@
               </w:rPr>
               <w:t>}}</w:t>
             </w:r>
-            <w:proofErr w:type="gramStart"/>
             <w:r>
               <w:rPr>
                 <w:rFonts w:cstheme="minorHAnsi"/>
@@ -4441,17 +3608,7 @@
                 <w:szCs w:val="2"/>
                 <w:lang w:val="en-US"/>
               </w:rPr>
-              <w:t>{</w:t>
-            </w:r>
-            <w:proofErr w:type="gramEnd"/>
-            <w:r>
-              <w:rPr>
-                <w:rFonts w:cstheme="minorHAnsi"/>
-                <w:sz w:val="2"/>
-                <w:szCs w:val="2"/>
-                <w:lang w:val="en-US"/>
-              </w:rPr>
-              <w:t>{/}}</w:t>
+              <w:t>{{/}}</w:t>
             </w:r>
           </w:p>
         </w:tc>
@@ -4468,7 +3625,6 @@
                 <w:rFonts w:cstheme="minorHAnsi"/>
               </w:rPr>
             </w:pPr>
-            <w:proofErr w:type="gramStart"/>
             <w:r>
               <w:rPr>
                 <w:rFonts w:cstheme="minorHAnsi"/>
@@ -4494,17 +3650,7 @@
                 <w:szCs w:val="2"/>
                 <w:lang w:val="en-US"/>
               </w:rPr>
-              <w:t>icoGrammar</w:t>
-            </w:r>
-            <w:proofErr w:type="gramEnd"/>
-            <w:r>
-              <w:rPr>
-                <w:rFonts w:cstheme="minorHAnsi"/>
-                <w:sz w:val="2"/>
-                <w:szCs w:val="2"/>
-                <w:lang w:val="en-US"/>
-              </w:rPr>
-              <w:t>2 == 5</w:t>
+              <w:t>icoGrammar2 == 5</w:t>
             </w:r>
             <w:r>
               <w:rPr>
@@ -4515,7 +3661,6 @@
               </w:rPr>
               <w:t>}}</w:t>
             </w:r>
-            <w:proofErr w:type="gramStart"/>
             <w:r>
               <w:rPr>
                 <w:rFonts w:cstheme="minorHAnsi"/>
@@ -4530,17 +3675,7 @@
                 <w:szCs w:val="2"/>
                 <w:lang w:val="en-US"/>
               </w:rPr>
-              <w:t>{</w:t>
-            </w:r>
-            <w:proofErr w:type="gramEnd"/>
-            <w:r>
-              <w:rPr>
-                <w:rFonts w:cstheme="minorHAnsi"/>
-                <w:sz w:val="2"/>
-                <w:szCs w:val="2"/>
-                <w:lang w:val="en-US"/>
-              </w:rPr>
-              <w:t>{/}}</w:t>
+              <w:t>{{/}}</w:t>
             </w:r>
           </w:p>
         </w:tc>
@@ -4588,7 +3723,6 @@
                 <w:rFonts w:cstheme="minorHAnsi"/>
               </w:rPr>
             </w:pPr>
-            <w:proofErr w:type="gramStart"/>
             <w:r>
               <w:rPr>
                 <w:rFonts w:cstheme="minorHAnsi"/>
@@ -4614,17 +3748,7 @@
                 <w:szCs w:val="2"/>
                 <w:lang w:val="en-US"/>
               </w:rPr>
-              <w:t>icoGrammar</w:t>
-            </w:r>
-            <w:proofErr w:type="gramEnd"/>
-            <w:r>
-              <w:rPr>
-                <w:rFonts w:cstheme="minorHAnsi"/>
-                <w:sz w:val="2"/>
-                <w:szCs w:val="2"/>
-                <w:lang w:val="en-US"/>
-              </w:rPr>
-              <w:t>3</w:t>
+              <w:t>icoGrammar3</w:t>
             </w:r>
             <w:r>
               <w:rPr>
@@ -4653,7 +3777,6 @@
               </w:rPr>
               <w:t>1}}</w:t>
             </w:r>
-            <w:proofErr w:type="gramStart"/>
             <w:r>
               <w:rPr>
                 <w:rFonts w:cstheme="minorHAnsi"/>
@@ -4668,17 +3791,7 @@
                 <w:szCs w:val="2"/>
                 <w:lang w:val="en-US"/>
               </w:rPr>
-              <w:t>{</w:t>
-            </w:r>
-            <w:proofErr w:type="gramEnd"/>
-            <w:r>
-              <w:rPr>
-                <w:rFonts w:cstheme="minorHAnsi"/>
-                <w:sz w:val="2"/>
-                <w:szCs w:val="2"/>
-                <w:lang w:val="en-US"/>
-              </w:rPr>
-              <w:t>{/}}</w:t>
+              <w:t>{{/}}</w:t>
             </w:r>
           </w:p>
         </w:tc>
@@ -4695,7 +3808,6 @@
                 <w:rFonts w:cstheme="minorHAnsi"/>
               </w:rPr>
             </w:pPr>
-            <w:proofErr w:type="gramStart"/>
             <w:r>
               <w:rPr>
                 <w:rFonts w:cstheme="minorHAnsi"/>
@@ -4721,17 +3833,7 @@
                 <w:szCs w:val="2"/>
                 <w:lang w:val="en-US"/>
               </w:rPr>
-              <w:t>icoGrammar</w:t>
-            </w:r>
-            <w:proofErr w:type="gramEnd"/>
-            <w:r>
-              <w:rPr>
-                <w:rFonts w:cstheme="minorHAnsi"/>
-                <w:sz w:val="2"/>
-                <w:szCs w:val="2"/>
-                <w:lang w:val="en-US"/>
-              </w:rPr>
-              <w:t>3</w:t>
+              <w:t>icoGrammar3</w:t>
             </w:r>
             <w:r>
               <w:rPr>
@@ -4760,7 +3862,6 @@
               </w:rPr>
               <w:t>}}</w:t>
             </w:r>
-            <w:proofErr w:type="gramStart"/>
             <w:r>
               <w:rPr>
                 <w:rFonts w:cstheme="minorHAnsi"/>
@@ -4775,17 +3876,7 @@
                 <w:szCs w:val="2"/>
                 <w:lang w:val="en-US"/>
               </w:rPr>
-              <w:t>{</w:t>
-            </w:r>
-            <w:proofErr w:type="gramEnd"/>
-            <w:r>
-              <w:rPr>
-                <w:rFonts w:cstheme="minorHAnsi"/>
-                <w:sz w:val="2"/>
-                <w:szCs w:val="2"/>
-                <w:lang w:val="en-US"/>
-              </w:rPr>
-              <w:t>{/}}</w:t>
+              <w:t>{{/}}</w:t>
             </w:r>
           </w:p>
         </w:tc>
@@ -4802,7 +3893,6 @@
                 <w:rFonts w:cstheme="minorHAnsi"/>
               </w:rPr>
             </w:pPr>
-            <w:proofErr w:type="gramStart"/>
             <w:r>
               <w:rPr>
                 <w:rFonts w:cstheme="minorHAnsi"/>
@@ -4828,17 +3918,7 @@
                 <w:szCs w:val="2"/>
                 <w:lang w:val="en-US"/>
               </w:rPr>
-              <w:t>icoGrammar</w:t>
-            </w:r>
-            <w:proofErr w:type="gramEnd"/>
-            <w:r>
-              <w:rPr>
-                <w:rFonts w:cstheme="minorHAnsi"/>
-                <w:sz w:val="2"/>
-                <w:szCs w:val="2"/>
-                <w:lang w:val="en-US"/>
-              </w:rPr>
-              <w:t>3</w:t>
+              <w:t>icoGrammar3</w:t>
             </w:r>
             <w:r>
               <w:rPr>
@@ -4867,7 +3947,6 @@
               </w:rPr>
               <w:t>}}</w:t>
             </w:r>
-            <w:proofErr w:type="gramStart"/>
             <w:r>
               <w:rPr>
                 <w:rFonts w:cstheme="minorHAnsi"/>
@@ -4882,17 +3961,7 @@
                 <w:szCs w:val="2"/>
                 <w:lang w:val="en-US"/>
               </w:rPr>
-              <w:t>{</w:t>
-            </w:r>
-            <w:proofErr w:type="gramEnd"/>
-            <w:r>
-              <w:rPr>
-                <w:rFonts w:cstheme="minorHAnsi"/>
-                <w:sz w:val="2"/>
-                <w:szCs w:val="2"/>
-                <w:lang w:val="en-US"/>
-              </w:rPr>
-              <w:t>{/}}</w:t>
+              <w:t>{{/}}</w:t>
             </w:r>
           </w:p>
         </w:tc>
@@ -4909,7 +3978,6 @@
                 <w:rFonts w:cstheme="minorHAnsi"/>
               </w:rPr>
             </w:pPr>
-            <w:proofErr w:type="gramStart"/>
             <w:r>
               <w:rPr>
                 <w:rFonts w:cstheme="minorHAnsi"/>
@@ -4935,17 +4003,7 @@
                 <w:szCs w:val="2"/>
                 <w:lang w:val="en-US"/>
               </w:rPr>
-              <w:t>icoGrammar</w:t>
-            </w:r>
-            <w:proofErr w:type="gramEnd"/>
-            <w:r>
-              <w:rPr>
-                <w:rFonts w:cstheme="minorHAnsi"/>
-                <w:sz w:val="2"/>
-                <w:szCs w:val="2"/>
-                <w:lang w:val="en-US"/>
-              </w:rPr>
-              <w:t>3</w:t>
+              <w:t>icoGrammar3</w:t>
             </w:r>
             <w:r>
               <w:rPr>
@@ -4974,7 +4032,6 @@
               </w:rPr>
               <w:t>}}</w:t>
             </w:r>
-            <w:proofErr w:type="gramStart"/>
             <w:r>
               <w:rPr>
                 <w:rFonts w:cstheme="minorHAnsi"/>
@@ -4989,17 +4046,7 @@
                 <w:szCs w:val="2"/>
                 <w:lang w:val="en-US"/>
               </w:rPr>
-              <w:t>{</w:t>
-            </w:r>
-            <w:proofErr w:type="gramEnd"/>
-            <w:r>
-              <w:rPr>
-                <w:rFonts w:cstheme="minorHAnsi"/>
-                <w:sz w:val="2"/>
-                <w:szCs w:val="2"/>
-                <w:lang w:val="en-US"/>
-              </w:rPr>
-              <w:t>{/}}</w:t>
+              <w:t>{{/}}</w:t>
             </w:r>
           </w:p>
         </w:tc>
@@ -5017,7 +4064,6 @@
                 <w:lang w:val="vi-VN"/>
               </w:rPr>
             </w:pPr>
-            <w:proofErr w:type="gramStart"/>
             <w:r>
               <w:rPr>
                 <w:rFonts w:cstheme="minorHAnsi"/>
@@ -5043,17 +4089,7 @@
                 <w:szCs w:val="2"/>
                 <w:lang w:val="en-US"/>
               </w:rPr>
-              <w:t>icoGrammar</w:t>
-            </w:r>
-            <w:proofErr w:type="gramEnd"/>
-            <w:r>
-              <w:rPr>
-                <w:rFonts w:cstheme="minorHAnsi"/>
-                <w:sz w:val="2"/>
-                <w:szCs w:val="2"/>
-                <w:lang w:val="en-US"/>
-              </w:rPr>
-              <w:t>3</w:t>
+              <w:t>icoGrammar3</w:t>
             </w:r>
             <w:r>
               <w:rPr>
@@ -5082,7 +4118,6 @@
               </w:rPr>
               <w:t>}}</w:t>
             </w:r>
-            <w:proofErr w:type="gramStart"/>
             <w:r>
               <w:rPr>
                 <w:rFonts w:cstheme="minorHAnsi"/>
@@ -5097,17 +4132,7 @@
                 <w:szCs w:val="2"/>
                 <w:lang w:val="en-US"/>
               </w:rPr>
-              <w:t>{</w:t>
-            </w:r>
-            <w:proofErr w:type="gramEnd"/>
-            <w:r>
-              <w:rPr>
-                <w:rFonts w:cstheme="minorHAnsi"/>
-                <w:sz w:val="2"/>
-                <w:szCs w:val="2"/>
-                <w:lang w:val="en-US"/>
-              </w:rPr>
-              <w:t>{/}}</w:t>
+              <w:t>{{/}}</w:t>
             </w:r>
           </w:p>
         </w:tc>
@@ -5204,7 +4229,6 @@
                 <w:rFonts w:cstheme="minorHAnsi"/>
               </w:rPr>
             </w:pPr>
-            <w:proofErr w:type="gramStart"/>
             <w:r>
               <w:rPr>
                 <w:rFonts w:cstheme="minorHAnsi"/>
@@ -5221,17 +4245,7 @@
                 <w:szCs w:val="2"/>
                 <w:lang w:val="en-US"/>
               </w:rPr>
-              <w:t>LearningAttitude</w:t>
-            </w:r>
-            <w:proofErr w:type="gramEnd"/>
-            <w:r>
-              <w:rPr>
-                <w:rFonts w:cstheme="minorHAnsi"/>
-                <w:sz w:val="2"/>
-                <w:szCs w:val="2"/>
-                <w:lang w:val="en-US"/>
-              </w:rPr>
-              <w:t>1</w:t>
+              <w:t>LearningAttitude1</w:t>
             </w:r>
             <w:r>
               <w:rPr>
@@ -5260,7 +4274,6 @@
               </w:rPr>
               <w:t>1}}</w:t>
             </w:r>
-            <w:proofErr w:type="gramStart"/>
             <w:r>
               <w:rPr>
                 <w:rFonts w:cstheme="minorHAnsi"/>
@@ -5275,17 +4288,7 @@
                 <w:szCs w:val="2"/>
                 <w:lang w:val="en-US"/>
               </w:rPr>
-              <w:t>{</w:t>
-            </w:r>
-            <w:proofErr w:type="gramEnd"/>
-            <w:r>
-              <w:rPr>
-                <w:rFonts w:cstheme="minorHAnsi"/>
-                <w:sz w:val="2"/>
-                <w:szCs w:val="2"/>
-                <w:lang w:val="en-US"/>
-              </w:rPr>
-              <w:t>{/}}</w:t>
+              <w:t>{{/}}</w:t>
             </w:r>
           </w:p>
         </w:tc>
@@ -5302,7 +4305,6 @@
                 <w:rFonts w:cstheme="minorHAnsi"/>
               </w:rPr>
             </w:pPr>
-            <w:proofErr w:type="gramStart"/>
             <w:r>
               <w:rPr>
                 <w:rFonts w:cstheme="minorHAnsi"/>
@@ -5328,17 +4330,7 @@
                 <w:szCs w:val="2"/>
                 <w:lang w:val="en-US"/>
               </w:rPr>
-              <w:t>ngAttitude</w:t>
-            </w:r>
-            <w:proofErr w:type="gramEnd"/>
-            <w:r>
-              <w:rPr>
-                <w:rFonts w:cstheme="minorHAnsi"/>
-                <w:sz w:val="2"/>
-                <w:szCs w:val="2"/>
-                <w:lang w:val="en-US"/>
-              </w:rPr>
-              <w:t>2</w:t>
+              <w:t>ngAttitude2</w:t>
             </w:r>
             <w:r>
               <w:rPr>
@@ -5367,7 +4359,6 @@
               </w:rPr>
               <w:t>}}</w:t>
             </w:r>
-            <w:proofErr w:type="gramStart"/>
             <w:r>
               <w:rPr>
                 <w:rFonts w:cstheme="minorHAnsi"/>
@@ -5382,17 +4373,7 @@
                 <w:szCs w:val="2"/>
                 <w:lang w:val="en-US"/>
               </w:rPr>
-              <w:t>{</w:t>
-            </w:r>
-            <w:proofErr w:type="gramEnd"/>
-            <w:r>
-              <w:rPr>
-                <w:rFonts w:cstheme="minorHAnsi"/>
-                <w:sz w:val="2"/>
-                <w:szCs w:val="2"/>
-                <w:lang w:val="en-US"/>
-              </w:rPr>
-              <w:t>{/}}</w:t>
+              <w:t>{{/}}</w:t>
             </w:r>
           </w:p>
         </w:tc>
@@ -5409,7 +4390,6 @@
                 <w:rFonts w:cstheme="minorHAnsi"/>
               </w:rPr>
             </w:pPr>
-            <w:proofErr w:type="gramStart"/>
             <w:r>
               <w:rPr>
                 <w:rFonts w:cstheme="minorHAnsi"/>
@@ -5426,17 +4406,7 @@
                 <w:szCs w:val="2"/>
                 <w:lang w:val="en-US"/>
               </w:rPr>
-              <w:t>LearningAttitude</w:t>
-            </w:r>
-            <w:proofErr w:type="gramEnd"/>
-            <w:r>
-              <w:rPr>
-                <w:rFonts w:cstheme="minorHAnsi"/>
-                <w:sz w:val="2"/>
-                <w:szCs w:val="2"/>
-                <w:lang w:val="en-US"/>
-              </w:rPr>
-              <w:t>1</w:t>
+              <w:t>LearningAttitude1</w:t>
             </w:r>
             <w:r>
               <w:rPr>
@@ -5465,7 +4435,6 @@
               </w:rPr>
               <w:t>}}</w:t>
             </w:r>
-            <w:proofErr w:type="gramStart"/>
             <w:r>
               <w:rPr>
                 <w:rFonts w:cstheme="minorHAnsi"/>
@@ -5480,17 +4449,7 @@
                 <w:szCs w:val="2"/>
                 <w:lang w:val="en-US"/>
               </w:rPr>
-              <w:t>{</w:t>
-            </w:r>
-            <w:proofErr w:type="gramEnd"/>
-            <w:r>
-              <w:rPr>
-                <w:rFonts w:cstheme="minorHAnsi"/>
-                <w:sz w:val="2"/>
-                <w:szCs w:val="2"/>
-                <w:lang w:val="en-US"/>
-              </w:rPr>
-              <w:t>{/}}</w:t>
+              <w:t>{{/}}</w:t>
             </w:r>
           </w:p>
         </w:tc>
@@ -5507,7 +4466,6 @@
                 <w:rFonts w:cstheme="minorHAnsi"/>
               </w:rPr>
             </w:pPr>
-            <w:proofErr w:type="gramStart"/>
             <w:r>
               <w:rPr>
                 <w:rFonts w:cstheme="minorHAnsi"/>
@@ -5524,17 +4482,7 @@
                 <w:szCs w:val="2"/>
                 <w:lang w:val="en-US"/>
               </w:rPr>
-              <w:t>LearningAttitude</w:t>
-            </w:r>
-            <w:proofErr w:type="gramEnd"/>
-            <w:r>
-              <w:rPr>
-                <w:rFonts w:cstheme="minorHAnsi"/>
-                <w:sz w:val="2"/>
-                <w:szCs w:val="2"/>
-                <w:lang w:val="en-US"/>
-              </w:rPr>
-              <w:t>1</w:t>
+              <w:t>LearningAttitude1</w:t>
             </w:r>
             <w:r>
               <w:rPr>
@@ -5563,7 +4511,6 @@
               </w:rPr>
               <w:t>}}</w:t>
             </w:r>
-            <w:proofErr w:type="gramStart"/>
             <w:r>
               <w:rPr>
                 <w:rFonts w:cstheme="minorHAnsi"/>
@@ -5578,17 +4525,7 @@
                 <w:szCs w:val="2"/>
                 <w:lang w:val="en-US"/>
               </w:rPr>
-              <w:t>{</w:t>
-            </w:r>
-            <w:proofErr w:type="gramEnd"/>
-            <w:r>
-              <w:rPr>
-                <w:rFonts w:cstheme="minorHAnsi"/>
-                <w:sz w:val="2"/>
-                <w:szCs w:val="2"/>
-                <w:lang w:val="en-US"/>
-              </w:rPr>
-              <w:t>{/}}</w:t>
+              <w:t>{{/}}</w:t>
             </w:r>
           </w:p>
         </w:tc>
@@ -5606,7 +4543,6 @@
                 <w:lang w:val="vi-VN"/>
               </w:rPr>
             </w:pPr>
-            <w:proofErr w:type="gramStart"/>
             <w:r>
               <w:rPr>
                 <w:rFonts w:cstheme="minorHAnsi"/>
@@ -5623,17 +4559,7 @@
                 <w:szCs w:val="2"/>
                 <w:lang w:val="en-US"/>
               </w:rPr>
-              <w:t>LearningAttitude</w:t>
-            </w:r>
-            <w:proofErr w:type="gramEnd"/>
-            <w:r>
-              <w:rPr>
-                <w:rFonts w:cstheme="minorHAnsi"/>
-                <w:sz w:val="2"/>
-                <w:szCs w:val="2"/>
-                <w:lang w:val="en-US"/>
-              </w:rPr>
-              <w:t>1</w:t>
+              <w:t>LearningAttitude1</w:t>
             </w:r>
             <w:r>
               <w:rPr>
@@ -5662,7 +4588,6 @@
               </w:rPr>
               <w:t>}}</w:t>
             </w:r>
-            <w:proofErr w:type="gramStart"/>
             <w:r>
               <w:rPr>
                 <w:rFonts w:cstheme="minorHAnsi"/>
@@ -5677,17 +4602,7 @@
                 <w:szCs w:val="2"/>
                 <w:lang w:val="en-US"/>
               </w:rPr>
-              <w:t>{</w:t>
-            </w:r>
-            <w:proofErr w:type="gramEnd"/>
-            <w:r>
-              <w:rPr>
-                <w:rFonts w:cstheme="minorHAnsi"/>
-                <w:sz w:val="2"/>
-                <w:szCs w:val="2"/>
-                <w:lang w:val="en-US"/>
-              </w:rPr>
-              <w:t>{/}}</w:t>
+              <w:t>{{/}}</w:t>
             </w:r>
           </w:p>
         </w:tc>
@@ -5735,7 +4650,6 @@
                 <w:rFonts w:cstheme="minorHAnsi"/>
               </w:rPr>
             </w:pPr>
-            <w:proofErr w:type="gramStart"/>
             <w:r>
               <w:rPr>
                 <w:rFonts w:cstheme="minorHAnsi"/>
@@ -5761,17 +4675,7 @@
                 <w:szCs w:val="2"/>
                 <w:lang w:val="en-US"/>
               </w:rPr>
-              <w:t>ngAttitude</w:t>
-            </w:r>
-            <w:proofErr w:type="gramEnd"/>
-            <w:r>
-              <w:rPr>
-                <w:rFonts w:cstheme="minorHAnsi"/>
-                <w:sz w:val="2"/>
-                <w:szCs w:val="2"/>
-                <w:lang w:val="en-US"/>
-              </w:rPr>
-              <w:t>2</w:t>
+              <w:t>ngAttitude2</w:t>
             </w:r>
             <w:r>
               <w:rPr>
@@ -5800,7 +4704,6 @@
               </w:rPr>
               <w:t>1}}</w:t>
             </w:r>
-            <w:proofErr w:type="gramStart"/>
             <w:r>
               <w:rPr>
                 <w:rFonts w:cstheme="minorHAnsi"/>
@@ -5815,17 +4718,7 @@
                 <w:szCs w:val="2"/>
                 <w:lang w:val="en-US"/>
               </w:rPr>
-              <w:t>{</w:t>
-            </w:r>
-            <w:proofErr w:type="gramEnd"/>
-            <w:r>
-              <w:rPr>
-                <w:rFonts w:cstheme="minorHAnsi"/>
-                <w:sz w:val="2"/>
-                <w:szCs w:val="2"/>
-                <w:lang w:val="en-US"/>
-              </w:rPr>
-              <w:t>{/}}</w:t>
+              <w:t>{{/}}</w:t>
             </w:r>
           </w:p>
         </w:tc>
@@ -5842,7 +4735,6 @@
                 <w:rFonts w:cstheme="minorHAnsi"/>
               </w:rPr>
             </w:pPr>
-            <w:proofErr w:type="gramStart"/>
             <w:r>
               <w:rPr>
                 <w:rFonts w:cstheme="minorHAnsi"/>
@@ -5868,17 +4760,7 @@
                 <w:szCs w:val="2"/>
                 <w:lang w:val="en-US"/>
               </w:rPr>
-              <w:t>ngAttitude</w:t>
-            </w:r>
-            <w:proofErr w:type="gramEnd"/>
-            <w:r>
-              <w:rPr>
-                <w:rFonts w:cstheme="minorHAnsi"/>
-                <w:sz w:val="2"/>
-                <w:szCs w:val="2"/>
-                <w:lang w:val="en-US"/>
-              </w:rPr>
-              <w:t>2</w:t>
+              <w:t>ngAttitude2</w:t>
             </w:r>
             <w:r>
               <w:rPr>
@@ -5907,7 +4789,6 @@
               </w:rPr>
               <w:t>}}</w:t>
             </w:r>
-            <w:proofErr w:type="gramStart"/>
             <w:r>
               <w:rPr>
                 <w:rFonts w:cstheme="minorHAnsi"/>
@@ -5922,17 +4803,7 @@
                 <w:szCs w:val="2"/>
                 <w:lang w:val="en-US"/>
               </w:rPr>
-              <w:t>{</w:t>
-            </w:r>
-            <w:proofErr w:type="gramEnd"/>
-            <w:r>
-              <w:rPr>
-                <w:rFonts w:cstheme="minorHAnsi"/>
-                <w:sz w:val="2"/>
-                <w:szCs w:val="2"/>
-                <w:lang w:val="en-US"/>
-              </w:rPr>
-              <w:t>{/}}</w:t>
+              <w:t>{{/}}</w:t>
             </w:r>
           </w:p>
         </w:tc>
@@ -5949,7 +4820,6 @@
                 <w:rFonts w:cstheme="minorHAnsi"/>
               </w:rPr>
             </w:pPr>
-            <w:proofErr w:type="gramStart"/>
             <w:r>
               <w:rPr>
                 <w:rFonts w:cstheme="minorHAnsi"/>
@@ -5975,17 +4845,7 @@
                 <w:szCs w:val="2"/>
                 <w:lang w:val="en-US"/>
               </w:rPr>
-              <w:t>ngAttitude</w:t>
-            </w:r>
-            <w:proofErr w:type="gramEnd"/>
-            <w:r>
-              <w:rPr>
-                <w:rFonts w:cstheme="minorHAnsi"/>
-                <w:sz w:val="2"/>
-                <w:szCs w:val="2"/>
-                <w:lang w:val="en-US"/>
-              </w:rPr>
-              <w:t>2</w:t>
+              <w:t>ngAttitude2</w:t>
             </w:r>
             <w:r>
               <w:rPr>
@@ -6014,7 +4874,6 @@
               </w:rPr>
               <w:t>}}</w:t>
             </w:r>
-            <w:proofErr w:type="gramStart"/>
             <w:r>
               <w:rPr>
                 <w:rFonts w:cstheme="minorHAnsi"/>
@@ -6029,17 +4888,7 @@
                 <w:szCs w:val="2"/>
                 <w:lang w:val="en-US"/>
               </w:rPr>
-              <w:t>{</w:t>
-            </w:r>
-            <w:proofErr w:type="gramEnd"/>
-            <w:r>
-              <w:rPr>
-                <w:rFonts w:cstheme="minorHAnsi"/>
-                <w:sz w:val="2"/>
-                <w:szCs w:val="2"/>
-                <w:lang w:val="en-US"/>
-              </w:rPr>
-              <w:t>{/}}</w:t>
+              <w:t>{{/}}</w:t>
             </w:r>
           </w:p>
         </w:tc>
@@ -6056,7 +4905,6 @@
                 <w:rFonts w:cstheme="minorHAnsi"/>
               </w:rPr>
             </w:pPr>
-            <w:proofErr w:type="gramStart"/>
             <w:r>
               <w:rPr>
                 <w:rFonts w:cstheme="minorHAnsi"/>
@@ -6082,17 +4930,7 @@
                 <w:szCs w:val="2"/>
                 <w:lang w:val="en-US"/>
               </w:rPr>
-              <w:t>ngAttitude</w:t>
-            </w:r>
-            <w:proofErr w:type="gramEnd"/>
-            <w:r>
-              <w:rPr>
-                <w:rFonts w:cstheme="minorHAnsi"/>
-                <w:sz w:val="2"/>
-                <w:szCs w:val="2"/>
-                <w:lang w:val="en-US"/>
-              </w:rPr>
-              <w:t>2</w:t>
+              <w:t>ngAttitude2</w:t>
             </w:r>
             <w:r>
               <w:rPr>
@@ -6121,7 +4959,6 @@
               </w:rPr>
               <w:t>}}</w:t>
             </w:r>
-            <w:proofErr w:type="gramStart"/>
             <w:r>
               <w:rPr>
                 <w:rFonts w:cstheme="minorHAnsi"/>
@@ -6136,17 +4973,7 @@
                 <w:szCs w:val="2"/>
                 <w:lang w:val="en-US"/>
               </w:rPr>
-              <w:t>{</w:t>
-            </w:r>
-            <w:proofErr w:type="gramEnd"/>
-            <w:r>
-              <w:rPr>
-                <w:rFonts w:cstheme="minorHAnsi"/>
-                <w:sz w:val="2"/>
-                <w:szCs w:val="2"/>
-                <w:lang w:val="en-US"/>
-              </w:rPr>
-              <w:t>{/}}</w:t>
+              <w:t>{{/}}</w:t>
             </w:r>
           </w:p>
         </w:tc>
@@ -6164,7 +4991,6 @@
                 <w:lang w:val="vi-VN"/>
               </w:rPr>
             </w:pPr>
-            <w:proofErr w:type="gramStart"/>
             <w:r>
               <w:rPr>
                 <w:rFonts w:cstheme="minorHAnsi"/>
@@ -6190,17 +5016,7 @@
                 <w:szCs w:val="2"/>
                 <w:lang w:val="en-US"/>
               </w:rPr>
-              <w:t>ngAttitude</w:t>
-            </w:r>
-            <w:proofErr w:type="gramEnd"/>
-            <w:r>
-              <w:rPr>
-                <w:rFonts w:cstheme="minorHAnsi"/>
-                <w:sz w:val="2"/>
-                <w:szCs w:val="2"/>
-                <w:lang w:val="en-US"/>
-              </w:rPr>
-              <w:t>2</w:t>
+              <w:t>ngAttitude2</w:t>
             </w:r>
             <w:r>
               <w:rPr>
@@ -6229,7 +5045,6 @@
               </w:rPr>
               <w:t>}}</w:t>
             </w:r>
-            <w:proofErr w:type="gramStart"/>
             <w:r>
               <w:rPr>
                 <w:rFonts w:cstheme="minorHAnsi"/>
@@ -6244,17 +5059,7 @@
                 <w:szCs w:val="2"/>
                 <w:lang w:val="en-US"/>
               </w:rPr>
-              <w:t>{</w:t>
-            </w:r>
-            <w:proofErr w:type="gramEnd"/>
-            <w:r>
-              <w:rPr>
-                <w:rFonts w:cstheme="minorHAnsi"/>
-                <w:sz w:val="2"/>
-                <w:szCs w:val="2"/>
-                <w:lang w:val="en-US"/>
-              </w:rPr>
-              <w:t>{/}}</w:t>
+              <w:t>{{/}}</w:t>
             </w:r>
           </w:p>
         </w:tc>
@@ -6302,7 +5107,6 @@
                 <w:rFonts w:cstheme="minorHAnsi"/>
               </w:rPr>
             </w:pPr>
-            <w:proofErr w:type="gramStart"/>
             <w:r>
               <w:rPr>
                 <w:rFonts w:cstheme="minorHAnsi"/>
@@ -6328,17 +5132,7 @@
                 <w:szCs w:val="2"/>
                 <w:lang w:val="en-US"/>
               </w:rPr>
-              <w:t>ngAttitude</w:t>
-            </w:r>
-            <w:proofErr w:type="gramEnd"/>
-            <w:r>
-              <w:rPr>
-                <w:rFonts w:cstheme="minorHAnsi"/>
-                <w:sz w:val="2"/>
-                <w:szCs w:val="2"/>
-                <w:lang w:val="en-US"/>
-              </w:rPr>
-              <w:t>3</w:t>
+              <w:t>ngAttitude3</w:t>
             </w:r>
             <w:r>
               <w:rPr>
@@ -6367,7 +5161,6 @@
               </w:rPr>
               <w:t>1}}</w:t>
             </w:r>
-            <w:proofErr w:type="gramStart"/>
             <w:r>
               <w:rPr>
                 <w:rFonts w:cstheme="minorHAnsi"/>
@@ -6382,17 +5175,7 @@
                 <w:szCs w:val="2"/>
                 <w:lang w:val="en-US"/>
               </w:rPr>
-              <w:t>{</w:t>
-            </w:r>
-            <w:proofErr w:type="gramEnd"/>
-            <w:r>
-              <w:rPr>
-                <w:rFonts w:cstheme="minorHAnsi"/>
-                <w:sz w:val="2"/>
-                <w:szCs w:val="2"/>
-                <w:lang w:val="en-US"/>
-              </w:rPr>
-              <w:t>{/}}</w:t>
+              <w:t>{{/}}</w:t>
             </w:r>
           </w:p>
         </w:tc>
@@ -6409,7 +5192,6 @@
                 <w:rFonts w:cstheme="minorHAnsi"/>
               </w:rPr>
             </w:pPr>
-            <w:proofErr w:type="gramStart"/>
             <w:r>
               <w:rPr>
                 <w:rFonts w:cstheme="minorHAnsi"/>
@@ -6435,17 +5217,7 @@
                 <w:szCs w:val="2"/>
                 <w:lang w:val="en-US"/>
               </w:rPr>
-              <w:t>ngAttitude</w:t>
-            </w:r>
-            <w:proofErr w:type="gramEnd"/>
-            <w:r>
-              <w:rPr>
-                <w:rFonts w:cstheme="minorHAnsi"/>
-                <w:sz w:val="2"/>
-                <w:szCs w:val="2"/>
-                <w:lang w:val="en-US"/>
-              </w:rPr>
-              <w:t>3</w:t>
+              <w:t>ngAttitude3</w:t>
             </w:r>
             <w:r>
               <w:rPr>
@@ -6474,7 +5246,6 @@
               </w:rPr>
               <w:t>}}</w:t>
             </w:r>
-            <w:proofErr w:type="gramStart"/>
             <w:r>
               <w:rPr>
                 <w:rFonts w:cstheme="minorHAnsi"/>
@@ -6489,17 +5260,7 @@
                 <w:szCs w:val="2"/>
                 <w:lang w:val="en-US"/>
               </w:rPr>
-              <w:t>{</w:t>
-            </w:r>
-            <w:proofErr w:type="gramEnd"/>
-            <w:r>
-              <w:rPr>
-                <w:rFonts w:cstheme="minorHAnsi"/>
-                <w:sz w:val="2"/>
-                <w:szCs w:val="2"/>
-                <w:lang w:val="en-US"/>
-              </w:rPr>
-              <w:t>{/}}</w:t>
+              <w:t>{{/}}</w:t>
             </w:r>
           </w:p>
         </w:tc>
@@ -6516,7 +5277,6 @@
                 <w:rFonts w:cstheme="minorHAnsi"/>
               </w:rPr>
             </w:pPr>
-            <w:proofErr w:type="gramStart"/>
             <w:r>
               <w:rPr>
                 <w:rFonts w:cstheme="minorHAnsi"/>
@@ -6542,17 +5302,7 @@
                 <w:szCs w:val="2"/>
                 <w:lang w:val="en-US"/>
               </w:rPr>
-              <w:t>ngAttitude</w:t>
-            </w:r>
-            <w:proofErr w:type="gramEnd"/>
-            <w:r>
-              <w:rPr>
-                <w:rFonts w:cstheme="minorHAnsi"/>
-                <w:sz w:val="2"/>
-                <w:szCs w:val="2"/>
-                <w:lang w:val="en-US"/>
-              </w:rPr>
-              <w:t>3</w:t>
+              <w:t>ngAttitude3</w:t>
             </w:r>
             <w:r>
               <w:rPr>
@@ -6581,7 +5331,6 @@
               </w:rPr>
               <w:t>}}</w:t>
             </w:r>
-            <w:proofErr w:type="gramStart"/>
             <w:r>
               <w:rPr>
                 <w:rFonts w:cstheme="minorHAnsi"/>
@@ -6596,17 +5345,7 @@
                 <w:szCs w:val="2"/>
                 <w:lang w:val="en-US"/>
               </w:rPr>
-              <w:t>{</w:t>
-            </w:r>
-            <w:proofErr w:type="gramEnd"/>
-            <w:r>
-              <w:rPr>
-                <w:rFonts w:cstheme="minorHAnsi"/>
-                <w:sz w:val="2"/>
-                <w:szCs w:val="2"/>
-                <w:lang w:val="en-US"/>
-              </w:rPr>
-              <w:t>{/}}</w:t>
+              <w:t>{{/}}</w:t>
             </w:r>
           </w:p>
         </w:tc>
@@ -6623,7 +5362,6 @@
                 <w:rFonts w:cstheme="minorHAnsi"/>
               </w:rPr>
             </w:pPr>
-            <w:proofErr w:type="gramStart"/>
             <w:r>
               <w:rPr>
                 <w:rFonts w:cstheme="minorHAnsi"/>
@@ -6649,17 +5387,7 @@
                 <w:szCs w:val="2"/>
                 <w:lang w:val="en-US"/>
               </w:rPr>
-              <w:t>ngAttitude</w:t>
-            </w:r>
-            <w:proofErr w:type="gramEnd"/>
-            <w:r>
-              <w:rPr>
-                <w:rFonts w:cstheme="minorHAnsi"/>
-                <w:sz w:val="2"/>
-                <w:szCs w:val="2"/>
-                <w:lang w:val="en-US"/>
-              </w:rPr>
-              <w:t>3</w:t>
+              <w:t>ngAttitude3</w:t>
             </w:r>
             <w:r>
               <w:rPr>
@@ -6688,7 +5416,6 @@
               </w:rPr>
               <w:t>}}</w:t>
             </w:r>
-            <w:proofErr w:type="gramStart"/>
             <w:r>
               <w:rPr>
                 <w:rFonts w:cstheme="minorHAnsi"/>
@@ -6703,17 +5430,7 @@
                 <w:szCs w:val="2"/>
                 <w:lang w:val="en-US"/>
               </w:rPr>
-              <w:t>{</w:t>
-            </w:r>
-            <w:proofErr w:type="gramEnd"/>
-            <w:r>
-              <w:rPr>
-                <w:rFonts w:cstheme="minorHAnsi"/>
-                <w:sz w:val="2"/>
-                <w:szCs w:val="2"/>
-                <w:lang w:val="en-US"/>
-              </w:rPr>
-              <w:t>{/}}</w:t>
+              <w:t>{{/}}</w:t>
             </w:r>
           </w:p>
         </w:tc>
@@ -6731,7 +5448,6 @@
                 <w:lang w:val="vi-VN"/>
               </w:rPr>
             </w:pPr>
-            <w:proofErr w:type="gramStart"/>
             <w:r>
               <w:rPr>
                 <w:rFonts w:cstheme="minorHAnsi"/>
@@ -6757,17 +5473,7 @@
                 <w:szCs w:val="2"/>
                 <w:lang w:val="en-US"/>
               </w:rPr>
-              <w:t>ngAttitude</w:t>
-            </w:r>
-            <w:proofErr w:type="gramEnd"/>
-            <w:r>
-              <w:rPr>
-                <w:rFonts w:cstheme="minorHAnsi"/>
-                <w:sz w:val="2"/>
-                <w:szCs w:val="2"/>
-                <w:lang w:val="en-US"/>
-              </w:rPr>
-              <w:t>3</w:t>
+              <w:t>ngAttitude3</w:t>
             </w:r>
             <w:r>
               <w:rPr>
@@ -6796,7 +5502,6 @@
               </w:rPr>
               <w:t>}}</w:t>
             </w:r>
-            <w:proofErr w:type="gramStart"/>
             <w:r>
               <w:rPr>
                 <w:rFonts w:cstheme="minorHAnsi"/>
@@ -6811,17 +5516,7 @@
                 <w:szCs w:val="2"/>
                 <w:lang w:val="en-US"/>
               </w:rPr>
-              <w:t>{</w:t>
-            </w:r>
-            <w:proofErr w:type="gramEnd"/>
-            <w:r>
-              <w:rPr>
-                <w:rFonts w:cstheme="minorHAnsi"/>
-                <w:sz w:val="2"/>
-                <w:szCs w:val="2"/>
-                <w:lang w:val="en-US"/>
-              </w:rPr>
-              <w:t>{/}}</w:t>
+              <w:t>{{/}}</w:t>
             </w:r>
           </w:p>
         </w:tc>
@@ -6869,7 +5564,6 @@
                 <w:rFonts w:cstheme="minorHAnsi"/>
               </w:rPr>
             </w:pPr>
-            <w:proofErr w:type="gramStart"/>
             <w:r>
               <w:rPr>
                 <w:rFonts w:cstheme="minorHAnsi"/>
@@ -6895,17 +5589,7 @@
                 <w:szCs w:val="2"/>
                 <w:lang w:val="en-US"/>
               </w:rPr>
-              <w:t>ngAttitude</w:t>
-            </w:r>
-            <w:proofErr w:type="gramEnd"/>
-            <w:r>
-              <w:rPr>
-                <w:rFonts w:cstheme="minorHAnsi"/>
-                <w:sz w:val="2"/>
-                <w:szCs w:val="2"/>
-                <w:lang w:val="en-US"/>
-              </w:rPr>
-              <w:t>4</w:t>
+              <w:t>ngAttitude4</w:t>
             </w:r>
             <w:r>
               <w:rPr>
@@ -6934,7 +5618,6 @@
               </w:rPr>
               <w:t>1}}</w:t>
             </w:r>
-            <w:proofErr w:type="gramStart"/>
             <w:r>
               <w:rPr>
                 <w:rFonts w:cstheme="minorHAnsi"/>
@@ -6949,17 +5632,7 @@
                 <w:szCs w:val="2"/>
                 <w:lang w:val="en-US"/>
               </w:rPr>
-              <w:t>{</w:t>
-            </w:r>
-            <w:proofErr w:type="gramEnd"/>
-            <w:r>
-              <w:rPr>
-                <w:rFonts w:cstheme="minorHAnsi"/>
-                <w:sz w:val="2"/>
-                <w:szCs w:val="2"/>
-                <w:lang w:val="en-US"/>
-              </w:rPr>
-              <w:t>{/}}</w:t>
+              <w:t>{{/}}</w:t>
             </w:r>
           </w:p>
         </w:tc>
@@ -6976,7 +5649,6 @@
                 <w:rFonts w:cstheme="minorHAnsi"/>
               </w:rPr>
             </w:pPr>
-            <w:proofErr w:type="gramStart"/>
             <w:r>
               <w:rPr>
                 <w:rFonts w:cstheme="minorHAnsi"/>
@@ -7002,17 +5674,7 @@
                 <w:szCs w:val="2"/>
                 <w:lang w:val="en-US"/>
               </w:rPr>
-              <w:t>ngAttitude</w:t>
-            </w:r>
-            <w:proofErr w:type="gramEnd"/>
-            <w:r>
-              <w:rPr>
-                <w:rFonts w:cstheme="minorHAnsi"/>
-                <w:sz w:val="2"/>
-                <w:szCs w:val="2"/>
-                <w:lang w:val="en-US"/>
-              </w:rPr>
-              <w:t>4</w:t>
+              <w:t>ngAttitude4</w:t>
             </w:r>
             <w:r>
               <w:rPr>
@@ -7041,7 +5703,6 @@
               </w:rPr>
               <w:t>}}</w:t>
             </w:r>
-            <w:proofErr w:type="gramStart"/>
             <w:r>
               <w:rPr>
                 <w:rFonts w:cstheme="minorHAnsi"/>
@@ -7056,17 +5717,7 @@
                 <w:szCs w:val="2"/>
                 <w:lang w:val="en-US"/>
               </w:rPr>
-              <w:t>{</w:t>
-            </w:r>
-            <w:proofErr w:type="gramEnd"/>
-            <w:r>
-              <w:rPr>
-                <w:rFonts w:cstheme="minorHAnsi"/>
-                <w:sz w:val="2"/>
-                <w:szCs w:val="2"/>
-                <w:lang w:val="en-US"/>
-              </w:rPr>
-              <w:t>{/}}</w:t>
+              <w:t>{{/}}</w:t>
             </w:r>
           </w:p>
         </w:tc>
@@ -7084,7 +5735,6 @@
                 <w:lang w:val="vi-VN"/>
               </w:rPr>
             </w:pPr>
-            <w:proofErr w:type="gramStart"/>
             <w:r>
               <w:rPr>
                 <w:rFonts w:cstheme="minorHAnsi"/>
@@ -7110,17 +5760,7 @@
                 <w:szCs w:val="2"/>
                 <w:lang w:val="en-US"/>
               </w:rPr>
-              <w:t>ngAttitude</w:t>
-            </w:r>
-            <w:proofErr w:type="gramEnd"/>
-            <w:r>
-              <w:rPr>
-                <w:rFonts w:cstheme="minorHAnsi"/>
-                <w:sz w:val="2"/>
-                <w:szCs w:val="2"/>
-                <w:lang w:val="en-US"/>
-              </w:rPr>
-              <w:t>4</w:t>
+              <w:t>ngAttitude4</w:t>
             </w:r>
             <w:r>
               <w:rPr>
@@ -7149,7 +5789,6 @@
               </w:rPr>
               <w:t>}}</w:t>
             </w:r>
-            <w:proofErr w:type="gramStart"/>
             <w:r>
               <w:rPr>
                 <w:rFonts w:cstheme="minorHAnsi"/>
@@ -7164,17 +5803,7 @@
                 <w:szCs w:val="2"/>
                 <w:lang w:val="en-US"/>
               </w:rPr>
-              <w:t>{</w:t>
-            </w:r>
-            <w:proofErr w:type="gramEnd"/>
-            <w:r>
-              <w:rPr>
-                <w:rFonts w:cstheme="minorHAnsi"/>
-                <w:sz w:val="2"/>
-                <w:szCs w:val="2"/>
-                <w:lang w:val="en-US"/>
-              </w:rPr>
-              <w:t>{/}}</w:t>
+              <w:t>{{/}}</w:t>
             </w:r>
           </w:p>
         </w:tc>
@@ -7191,7 +5820,6 @@
                 <w:rFonts w:cstheme="minorHAnsi"/>
               </w:rPr>
             </w:pPr>
-            <w:proofErr w:type="gramStart"/>
             <w:r>
               <w:rPr>
                 <w:rFonts w:cstheme="minorHAnsi"/>
@@ -7217,17 +5845,7 @@
                 <w:szCs w:val="2"/>
                 <w:lang w:val="en-US"/>
               </w:rPr>
-              <w:t>ngAttitude</w:t>
-            </w:r>
-            <w:proofErr w:type="gramEnd"/>
-            <w:r>
-              <w:rPr>
-                <w:rFonts w:cstheme="minorHAnsi"/>
-                <w:sz w:val="2"/>
-                <w:szCs w:val="2"/>
-                <w:lang w:val="en-US"/>
-              </w:rPr>
-              <w:t>4</w:t>
+              <w:t>ngAttitude4</w:t>
             </w:r>
             <w:r>
               <w:rPr>
@@ -7256,7 +5874,6 @@
               </w:rPr>
               <w:t>}}</w:t>
             </w:r>
-            <w:proofErr w:type="gramStart"/>
             <w:r>
               <w:rPr>
                 <w:rFonts w:cstheme="minorHAnsi"/>
@@ -7271,17 +5888,7 @@
                 <w:szCs w:val="2"/>
                 <w:lang w:val="en-US"/>
               </w:rPr>
-              <w:t>{</w:t>
-            </w:r>
-            <w:proofErr w:type="gramEnd"/>
-            <w:r>
-              <w:rPr>
-                <w:rFonts w:cstheme="minorHAnsi"/>
-                <w:sz w:val="2"/>
-                <w:szCs w:val="2"/>
-                <w:lang w:val="en-US"/>
-              </w:rPr>
-              <w:t>{/}}</w:t>
+              <w:t>{{/}}</w:t>
             </w:r>
           </w:p>
         </w:tc>
@@ -7298,7 +5905,6 @@
                 <w:rFonts w:cstheme="minorHAnsi"/>
               </w:rPr>
             </w:pPr>
-            <w:proofErr w:type="gramStart"/>
             <w:r>
               <w:rPr>
                 <w:rFonts w:cstheme="minorHAnsi"/>
@@ -7324,17 +5930,7 @@
                 <w:szCs w:val="2"/>
                 <w:lang w:val="en-US"/>
               </w:rPr>
-              <w:t>ngAttitude</w:t>
-            </w:r>
-            <w:proofErr w:type="gramEnd"/>
-            <w:r>
-              <w:rPr>
-                <w:rFonts w:cstheme="minorHAnsi"/>
-                <w:sz w:val="2"/>
-                <w:szCs w:val="2"/>
-                <w:lang w:val="en-US"/>
-              </w:rPr>
-              <w:t>4</w:t>
+              <w:t>ngAttitude4</w:t>
             </w:r>
             <w:r>
               <w:rPr>
@@ -7363,7 +5959,6 @@
               </w:rPr>
               <w:t>}}</w:t>
             </w:r>
-            <w:proofErr w:type="gramStart"/>
             <w:r>
               <w:rPr>
                 <w:rFonts w:cstheme="minorHAnsi"/>
@@ -7378,17 +5973,7 @@
                 <w:szCs w:val="2"/>
                 <w:lang w:val="en-US"/>
               </w:rPr>
-              <w:t>{</w:t>
-            </w:r>
-            <w:proofErr w:type="gramEnd"/>
-            <w:r>
-              <w:rPr>
-                <w:rFonts w:cstheme="minorHAnsi"/>
-                <w:sz w:val="2"/>
-                <w:szCs w:val="2"/>
-                <w:lang w:val="en-US"/>
-              </w:rPr>
-              <w:t>{/}}</w:t>
+              <w:t>{{/}}</w:t>
             </w:r>
           </w:p>
         </w:tc>
@@ -7624,33 +6209,7 @@
                 <w:szCs w:val="32"/>
                 <w:lang w:val="en-US"/>
               </w:rPr>
-              <w:t>{{</w:t>
-            </w:r>
-            <w:proofErr w:type="spellStart"/>
-            <w:proofErr w:type="gramStart"/>
-            <w:r>
-              <w:rPr>
-                <w:b/>
-                <w:bCs/>
-                <w:color w:val="C45911" w:themeColor="accent2" w:themeShade="BF"/>
-                <w:sz w:val="32"/>
-                <w:szCs w:val="32"/>
-                <w:lang w:val="en-US"/>
-              </w:rPr>
-              <w:t>data.TestResult</w:t>
-            </w:r>
-            <w:proofErr w:type="spellEnd"/>
-            <w:proofErr w:type="gramEnd"/>
-            <w:r>
-              <w:rPr>
-                <w:b/>
-                <w:bCs/>
-                <w:color w:val="C45911" w:themeColor="accent2" w:themeShade="BF"/>
-                <w:sz w:val="32"/>
-                <w:szCs w:val="32"/>
-                <w:lang w:val="en-US"/>
-              </w:rPr>
-              <w:t>}}</w:t>
+              <w:t>{{data.TestResult}}</w:t>
             </w:r>
           </w:p>
         </w:tc>
@@ -7840,27 +6399,7 @@
                 <w:szCs w:val="18"/>
                 <w:lang w:val="en-US"/>
               </w:rPr>
-              <w:t>{{</w:t>
-            </w:r>
-            <w:proofErr w:type="spellStart"/>
-            <w:proofErr w:type="gramStart"/>
-            <w:r>
-              <w:rPr>
-                <w:sz w:val="18"/>
-                <w:szCs w:val="18"/>
-                <w:lang w:val="en-US"/>
-              </w:rPr>
-              <w:t>data.TeacherComment</w:t>
-            </w:r>
-            <w:proofErr w:type="spellEnd"/>
-            <w:proofErr w:type="gramEnd"/>
-            <w:r>
-              <w:rPr>
-                <w:sz w:val="18"/>
-                <w:szCs w:val="18"/>
-                <w:lang w:val="en-US"/>
-              </w:rPr>
-              <w:t>}}</w:t>
+              <w:t>{{data.TeacherComment}}</w:t>
             </w:r>
           </w:p>
         </w:tc>
@@ -7906,25 +6445,7 @@
           <w:szCs w:val="21"/>
           <w:lang w:val="en-US"/>
         </w:rPr>
-        <w:t>{{</w:t>
-      </w:r>
-      <w:proofErr w:type="spellStart"/>
-      <w:r>
-        <w:rPr>
-          <w:sz w:val="21"/>
-          <w:szCs w:val="21"/>
-          <w:lang w:val="en-US"/>
-        </w:rPr>
-        <w:t>data.FirstName</w:t>
-      </w:r>
-      <w:proofErr w:type="spellEnd"/>
-      <w:r>
-        <w:rPr>
-          <w:sz w:val="21"/>
-          <w:szCs w:val="21"/>
-          <w:lang w:val="en-US"/>
-        </w:rPr>
-        <w:t xml:space="preserve">}} </w:t>
+        <w:t xml:space="preserve">{{data.FirstName}} </w:t>
       </w:r>
       <w:r>
         <w:rPr>

</xml_diff>